<commit_message>
Added Line and Spawning Primitives
</commit_message>
<xml_diff>
--- a/Write Up/VR Modelling.docx
+++ b/Write Up/VR Modelling.docx
@@ -4958,19 +4958,19 @@
           <wp:anchor distT="0" distB="0" distL="114300" distR="114300" simplePos="0" relativeHeight="251665408" behindDoc="1" locked="0" layoutInCell="1" allowOverlap="1">
             <wp:simplePos x="0" y="0"/>
             <wp:positionH relativeFrom="margin">
-              <wp:align>right</wp:align>
+              <wp:posOffset>2409825</wp:posOffset>
             </wp:positionH>
             <wp:positionV relativeFrom="paragraph">
-              <wp:posOffset>486410</wp:posOffset>
+              <wp:posOffset>487680</wp:posOffset>
             </wp:positionV>
-            <wp:extent cx="4392930" cy="4933950"/>
-            <wp:effectExtent l="0" t="0" r="7620" b="0"/>
+            <wp:extent cx="4233545" cy="4754880"/>
+            <wp:effectExtent l="0" t="0" r="0" b="7620"/>
             <wp:wrapTight wrapText="bothSides">
               <wp:wrapPolygon edited="0">
                 <wp:start x="0" y="0"/>
-                <wp:lineTo x="0" y="21517"/>
-                <wp:lineTo x="21544" y="21517"/>
-                <wp:lineTo x="21544" y="0"/>
+                <wp:lineTo x="0" y="21548"/>
+                <wp:lineTo x="21480" y="21548"/>
+                <wp:lineTo x="21480" y="0"/>
                 <wp:lineTo x="0" y="0"/>
               </wp:wrapPolygon>
             </wp:wrapTight>
@@ -5000,7 +5000,7 @@
                   <pic:spPr>
                     <a:xfrm>
                       <a:off x="0" y="0"/>
-                      <a:ext cx="4392930" cy="4933950"/>
+                      <a:ext cx="4233545" cy="4754880"/>
                     </a:xfrm>
                     <a:prstGeom prst="rect">
                       <a:avLst/>
@@ -5078,12 +5078,738 @@
           <w:sz w:val="24"/>
           <w:lang w:eastAsia="en-GB"/>
         </w:rPr>
-        <w:t xml:space="preserve">It also rotates a random rotation, which is a point on the unit sphere. This means that the speed of rotation should be constant. </w:t>
+        <w:t>It also rotates a random rotation, which is a point on the unit sphere. This means that the speed of rotation should be constant.</w:t>
       </w:r>
     </w:p>
     <w:p>
       <w:pPr>
         <w:jc w:val="both"/>
+        <w:rPr>
+          <w:sz w:val="24"/>
+          <w:lang w:eastAsia="en-GB"/>
+        </w:rPr>
+      </w:pPr>
+    </w:p>
+    <w:p>
+      <w:pPr>
+        <w:jc w:val="both"/>
+        <w:rPr>
+          <w:sz w:val="24"/>
+          <w:lang w:eastAsia="en-GB"/>
+        </w:rPr>
+      </w:pPr>
+    </w:p>
+    <w:p>
+      <w:pPr>
+        <w:jc w:val="both"/>
+        <w:rPr>
+          <w:sz w:val="24"/>
+          <w:lang w:eastAsia="en-GB"/>
+        </w:rPr>
+      </w:pPr>
+    </w:p>
+    <w:p>
+      <w:pPr>
+        <w:jc w:val="both"/>
+        <w:rPr>
+          <w:sz w:val="24"/>
+          <w:lang w:eastAsia="en-GB"/>
+        </w:rPr>
+      </w:pPr>
+      <w:r>
+        <w:rPr>
+          <w:noProof/>
+          <w:lang w:eastAsia="en-GB"/>
+        </w:rPr>
+        <w:drawing>
+          <wp:anchor distT="0" distB="0" distL="114300" distR="114300" simplePos="0" relativeHeight="251666432" behindDoc="1" locked="0" layoutInCell="1" allowOverlap="1">
+            <wp:simplePos x="0" y="0"/>
+            <wp:positionH relativeFrom="margin">
+              <wp:align>right</wp:align>
+            </wp:positionH>
+            <wp:positionV relativeFrom="paragraph">
+              <wp:posOffset>268605</wp:posOffset>
+            </wp:positionV>
+            <wp:extent cx="3599815" cy="1871980"/>
+            <wp:effectExtent l="0" t="0" r="635" b="0"/>
+            <wp:wrapTight wrapText="bothSides">
+              <wp:wrapPolygon edited="0">
+                <wp:start x="0" y="0"/>
+                <wp:lineTo x="0" y="21322"/>
+                <wp:lineTo x="21490" y="21322"/>
+                <wp:lineTo x="21490" y="0"/>
+                <wp:lineTo x="0" y="0"/>
+              </wp:wrapPolygon>
+            </wp:wrapTight>
+            <wp:docPr id="16" name="Picture 16"/>
+            <wp:cNvGraphicFramePr>
+              <a:graphicFrameLocks xmlns:a="http://schemas.openxmlformats.org/drawingml/2006/main" noChangeAspect="1"/>
+            </wp:cNvGraphicFramePr>
+            <a:graphic xmlns:a="http://schemas.openxmlformats.org/drawingml/2006/main">
+              <a:graphicData uri="http://schemas.openxmlformats.org/drawingml/2006/picture">
+                <pic:pic xmlns:pic="http://schemas.openxmlformats.org/drawingml/2006/picture">
+                  <pic:nvPicPr>
+                    <pic:cNvPr id="1" name=""/>
+                    <pic:cNvPicPr/>
+                  </pic:nvPicPr>
+                  <pic:blipFill>
+                    <a:blip r:embed="rId19" cstate="print">
+                      <a:extLst>
+                        <a:ext uri="{28A0092B-C50C-407E-A947-70E740481C1C}">
+                          <a14:useLocalDpi xmlns:a14="http://schemas.microsoft.com/office/drawing/2010/main" val="0"/>
+                        </a:ext>
+                      </a:extLst>
+                    </a:blip>
+                    <a:stretch>
+                      <a:fillRect/>
+                    </a:stretch>
+                  </pic:blipFill>
+                  <pic:spPr>
+                    <a:xfrm>
+                      <a:off x="0" y="0"/>
+                      <a:ext cx="3599815" cy="1871980"/>
+                    </a:xfrm>
+                    <a:prstGeom prst="rect">
+                      <a:avLst/>
+                    </a:prstGeom>
+                  </pic:spPr>
+                </pic:pic>
+              </a:graphicData>
+            </a:graphic>
+            <wp14:sizeRelH relativeFrom="page">
+              <wp14:pctWidth>0</wp14:pctWidth>
+            </wp14:sizeRelH>
+            <wp14:sizeRelV relativeFrom="page">
+              <wp14:pctHeight>0</wp14:pctHeight>
+            </wp14:sizeRelV>
+          </wp:anchor>
+        </w:drawing>
+      </w:r>
+    </w:p>
+    <w:p>
+      <w:pPr>
+        <w:pStyle w:val="Heading3"/>
+        <w:rPr>
+          <w:sz w:val="28"/>
+          <w:lang w:eastAsia="en-GB"/>
+        </w:rPr>
+      </w:pPr>
+      <w:r>
+        <w:rPr>
+          <w:sz w:val="28"/>
+          <w:lang w:eastAsia="en-GB"/>
+        </w:rPr>
+        <w:t>Drawing a Line for the Main Controller</w:t>
+      </w:r>
+    </w:p>
+    <w:p>
+      <w:pPr>
+        <w:jc w:val="both"/>
+        <w:rPr>
+          <w:sz w:val="24"/>
+          <w:lang w:eastAsia="en-GB"/>
+        </w:rPr>
+      </w:pPr>
+      <w:r>
+        <w:rPr>
+          <w:sz w:val="24"/>
+          <w:lang w:eastAsia="en-GB"/>
+        </w:rPr>
+        <w:t>In order to see what the main controller is pointing at, I added a line renderer and a corresponding script to cause the line to stop when it collides with an object.</w:t>
+      </w:r>
+    </w:p>
+    <w:p>
+      <w:pPr>
+        <w:jc w:val="both"/>
+        <w:rPr>
+          <w:sz w:val="24"/>
+          <w:lang w:eastAsia="en-GB"/>
+        </w:rPr>
+      </w:pPr>
+      <w:r>
+        <w:rPr>
+          <w:noProof/>
+          <w:lang w:eastAsia="en-GB"/>
+        </w:rPr>
+        <w:lastRenderedPageBreak/>
+        <w:drawing>
+          <wp:anchor distT="0" distB="0" distL="114300" distR="114300" simplePos="0" relativeHeight="251667456" behindDoc="1" locked="0" layoutInCell="1" allowOverlap="1">
+            <wp:simplePos x="0" y="0"/>
+            <wp:positionH relativeFrom="margin">
+              <wp:align>right</wp:align>
+            </wp:positionH>
+            <wp:positionV relativeFrom="paragraph">
+              <wp:posOffset>10160</wp:posOffset>
+            </wp:positionV>
+            <wp:extent cx="5177790" cy="2858135"/>
+            <wp:effectExtent l="0" t="0" r="3810" b="0"/>
+            <wp:wrapTight wrapText="bothSides">
+              <wp:wrapPolygon edited="0">
+                <wp:start x="0" y="0"/>
+                <wp:lineTo x="0" y="21451"/>
+                <wp:lineTo x="21536" y="21451"/>
+                <wp:lineTo x="21536" y="0"/>
+                <wp:lineTo x="0" y="0"/>
+              </wp:wrapPolygon>
+            </wp:wrapTight>
+            <wp:docPr id="17" name="Picture 17"/>
+            <wp:cNvGraphicFramePr>
+              <a:graphicFrameLocks xmlns:a="http://schemas.openxmlformats.org/drawingml/2006/main" noChangeAspect="1"/>
+            </wp:cNvGraphicFramePr>
+            <a:graphic xmlns:a="http://schemas.openxmlformats.org/drawingml/2006/main">
+              <a:graphicData uri="http://schemas.openxmlformats.org/drawingml/2006/picture">
+                <pic:pic xmlns:pic="http://schemas.openxmlformats.org/drawingml/2006/picture">
+                  <pic:nvPicPr>
+                    <pic:cNvPr id="1" name=""/>
+                    <pic:cNvPicPr/>
+                  </pic:nvPicPr>
+                  <pic:blipFill>
+                    <a:blip r:embed="rId20">
+                      <a:extLst>
+                        <a:ext uri="{28A0092B-C50C-407E-A947-70E740481C1C}">
+                          <a14:useLocalDpi xmlns:a14="http://schemas.microsoft.com/office/drawing/2010/main" val="0"/>
+                        </a:ext>
+                      </a:extLst>
+                    </a:blip>
+                    <a:stretch>
+                      <a:fillRect/>
+                    </a:stretch>
+                  </pic:blipFill>
+                  <pic:spPr>
+                    <a:xfrm>
+                      <a:off x="0" y="0"/>
+                      <a:ext cx="5177790" cy="2858135"/>
+                    </a:xfrm>
+                    <a:prstGeom prst="rect">
+                      <a:avLst/>
+                    </a:prstGeom>
+                  </pic:spPr>
+                </pic:pic>
+              </a:graphicData>
+            </a:graphic>
+            <wp14:sizeRelH relativeFrom="page">
+              <wp14:pctWidth>0</wp14:pctWidth>
+            </wp14:sizeRelH>
+            <wp14:sizeRelV relativeFrom="page">
+              <wp14:pctHeight>0</wp14:pctHeight>
+            </wp14:sizeRelV>
+          </wp:anchor>
+        </w:drawing>
+      </w:r>
+      <w:r>
+        <w:rPr>
+          <w:sz w:val="24"/>
+          <w:lang w:eastAsia="en-GB"/>
+        </w:rPr>
+        <w:t>I also added a dashed material, and added to the script so that the length of the dashes remains constant as the length of the line changes.</w:t>
+      </w:r>
+      <w:r>
+        <w:rPr>
+          <w:noProof/>
+          <w:lang w:eastAsia="en-GB"/>
+        </w:rPr>
+        <w:t xml:space="preserve"> </w:t>
+      </w:r>
+    </w:p>
+    <w:p>
+      <w:pPr>
+        <w:jc w:val="both"/>
+        <w:rPr>
+          <w:noProof/>
+          <w:sz w:val="24"/>
+          <w:lang w:eastAsia="en-GB"/>
+        </w:rPr>
+      </w:pPr>
+      <w:r>
+        <w:rPr>
+          <w:noProof/>
+          <w:sz w:val="24"/>
+          <w:lang w:eastAsia="en-GB"/>
+        </w:rPr>
+        <w:t>The script casts a ray along the forward axis of the controller, and returns information about the object it hits (if it does so). I then used this point, and drew a line inbetween the two with SetPositions. In the event the line does not hit anything, I instead draw the line for 100 units in the direction the controller is facing.</w:t>
+      </w:r>
+    </w:p>
+    <w:p>
+      <w:pPr>
+        <w:jc w:val="both"/>
+        <w:rPr>
+          <w:noProof/>
+          <w:sz w:val="24"/>
+          <w:lang w:eastAsia="en-GB"/>
+        </w:rPr>
+      </w:pPr>
+      <w:r>
+        <w:rPr>
+          <w:noProof/>
+          <w:sz w:val="24"/>
+          <w:lang w:eastAsia="en-GB"/>
+        </w:rPr>
+        <w:t xml:space="preserve">In order to </w:t>
+      </w:r>
+      <w:r>
+        <w:rPr>
+          <w:noProof/>
+          <w:sz w:val="24"/>
+          <w:lang w:eastAsia="en-GB"/>
+        </w:rPr>
+        <w:t>keep the lengths of the dashes the same, I modify the mainTextureScale, which is the number of times it tiles, and set it to tile the same amount as the length of the line, multiplied by a constant.</w:t>
+      </w:r>
+    </w:p>
+    <w:p>
+      <w:pPr>
+        <w:pStyle w:val="Heading3"/>
+        <w:rPr>
+          <w:sz w:val="28"/>
+          <w:lang w:eastAsia="en-GB"/>
+        </w:rPr>
+      </w:pPr>
+      <w:r>
+        <w:rPr>
+          <w:noProof/>
+          <w:lang w:eastAsia="en-GB"/>
+        </w:rPr>
+        <w:drawing>
+          <wp:anchor distT="0" distB="0" distL="114300" distR="114300" simplePos="0" relativeHeight="251668480" behindDoc="1" locked="0" layoutInCell="1" allowOverlap="1">
+            <wp:simplePos x="0" y="0"/>
+            <wp:positionH relativeFrom="margin">
+              <wp:align>right</wp:align>
+            </wp:positionH>
+            <wp:positionV relativeFrom="paragraph">
+              <wp:posOffset>5080</wp:posOffset>
+            </wp:positionV>
+            <wp:extent cx="3890645" cy="3009900"/>
+            <wp:effectExtent l="0" t="0" r="0" b="0"/>
+            <wp:wrapTight wrapText="bothSides">
+              <wp:wrapPolygon edited="0">
+                <wp:start x="0" y="0"/>
+                <wp:lineTo x="0" y="21463"/>
+                <wp:lineTo x="21470" y="21463"/>
+                <wp:lineTo x="21470" y="0"/>
+                <wp:lineTo x="0" y="0"/>
+              </wp:wrapPolygon>
+            </wp:wrapTight>
+            <wp:docPr id="21" name="Picture 21"/>
+            <wp:cNvGraphicFramePr>
+              <a:graphicFrameLocks xmlns:a="http://schemas.openxmlformats.org/drawingml/2006/main" noChangeAspect="1"/>
+            </wp:cNvGraphicFramePr>
+            <a:graphic xmlns:a="http://schemas.openxmlformats.org/drawingml/2006/main">
+              <a:graphicData uri="http://schemas.openxmlformats.org/drawingml/2006/picture">
+                <pic:pic xmlns:pic="http://schemas.openxmlformats.org/drawingml/2006/picture">
+                  <pic:nvPicPr>
+                    <pic:cNvPr id="1" name=""/>
+                    <pic:cNvPicPr/>
+                  </pic:nvPicPr>
+                  <pic:blipFill>
+                    <a:blip r:embed="rId21">
+                      <a:extLst>
+                        <a:ext uri="{28A0092B-C50C-407E-A947-70E740481C1C}">
+                          <a14:useLocalDpi xmlns:a14="http://schemas.microsoft.com/office/drawing/2010/main" val="0"/>
+                        </a:ext>
+                      </a:extLst>
+                    </a:blip>
+                    <a:stretch>
+                      <a:fillRect/>
+                    </a:stretch>
+                  </pic:blipFill>
+                  <pic:spPr>
+                    <a:xfrm>
+                      <a:off x="0" y="0"/>
+                      <a:ext cx="3890645" cy="3009900"/>
+                    </a:xfrm>
+                    <a:prstGeom prst="rect">
+                      <a:avLst/>
+                    </a:prstGeom>
+                  </pic:spPr>
+                </pic:pic>
+              </a:graphicData>
+            </a:graphic>
+            <wp14:sizeRelH relativeFrom="page">
+              <wp14:pctWidth>0</wp14:pctWidth>
+            </wp14:sizeRelH>
+            <wp14:sizeRelV relativeFrom="page">
+              <wp14:pctHeight>0</wp14:pctHeight>
+            </wp14:sizeRelV>
+          </wp:anchor>
+        </w:drawing>
+      </w:r>
+      <w:r>
+        <w:rPr>
+          <w:sz w:val="28"/>
+          <w:lang w:eastAsia="en-GB"/>
+        </w:rPr>
+        <w:t>The Event System</w:t>
+      </w:r>
+    </w:p>
+    <w:p>
+      <w:pPr>
+        <w:jc w:val="both"/>
+        <w:rPr>
+          <w:sz w:val="24"/>
+          <w:lang w:eastAsia="en-GB"/>
+        </w:rPr>
+      </w:pPr>
+      <w:r>
+        <w:rPr>
+          <w:sz w:val="24"/>
+          <w:lang w:eastAsia="en-GB"/>
+        </w:rPr>
+        <w:t xml:space="preserve">In order to tell whether the controller buttons are pressed down, I need to use the </w:t>
+      </w:r>
+      <w:proofErr w:type="spellStart"/>
+      <w:r>
+        <w:rPr>
+          <w:sz w:val="24"/>
+          <w:lang w:eastAsia="en-GB"/>
+        </w:rPr>
+        <w:t>SteamVR</w:t>
+      </w:r>
+      <w:proofErr w:type="spellEnd"/>
+      <w:r>
+        <w:rPr>
+          <w:sz w:val="24"/>
+          <w:lang w:eastAsia="en-GB"/>
+        </w:rPr>
+        <w:t xml:space="preserve"> event system. To do this, I first added </w:t>
+      </w:r>
+      <w:proofErr w:type="spellStart"/>
+      <w:r>
+        <w:rPr>
+          <w:sz w:val="24"/>
+          <w:lang w:eastAsia="en-GB"/>
+        </w:rPr>
+        <w:t>TrackedController</w:t>
+      </w:r>
+      <w:proofErr w:type="spellEnd"/>
+      <w:r>
+        <w:rPr>
+          <w:sz w:val="24"/>
+          <w:lang w:eastAsia="en-GB"/>
+        </w:rPr>
+        <w:t xml:space="preserve"> scripts to both objects, which allows them to create events, which I can subscribe to through other scripts. In order to do this, I simply add my function to the correct event on the controller script, and </w:t>
+      </w:r>
+      <w:proofErr w:type="spellStart"/>
+      <w:r>
+        <w:rPr>
+          <w:sz w:val="24"/>
+          <w:lang w:eastAsia="en-GB"/>
+        </w:rPr>
+        <w:t>SteamVR</w:t>
+      </w:r>
+      <w:proofErr w:type="spellEnd"/>
+      <w:r>
+        <w:rPr>
+          <w:sz w:val="24"/>
+          <w:lang w:eastAsia="en-GB"/>
+        </w:rPr>
+        <w:t xml:space="preserve"> will trigger that function whenever the trigger is clicked.</w:t>
+      </w:r>
+      <w:r>
+        <w:rPr>
+          <w:sz w:val="24"/>
+          <w:lang w:eastAsia="en-GB"/>
+        </w:rPr>
+        <w:t xml:space="preserve"> I also need to unsubscribe from these events when the controller gets disabled, so that it does not keep on influencing the world.</w:t>
+      </w:r>
+    </w:p>
+    <w:p>
+      <w:pPr>
+        <w:pStyle w:val="Heading3"/>
+        <w:rPr>
+          <w:sz w:val="28"/>
+          <w:lang w:eastAsia="en-GB"/>
+        </w:rPr>
+      </w:pPr>
+      <w:r>
+        <w:rPr>
+          <w:noProof/>
+          <w:lang w:eastAsia="en-GB"/>
+        </w:rPr>
+        <w:drawing>
+          <wp:anchor distT="0" distB="0" distL="114300" distR="114300" simplePos="0" relativeHeight="251669504" behindDoc="1" locked="0" layoutInCell="1" allowOverlap="1">
+            <wp:simplePos x="0" y="0"/>
+            <wp:positionH relativeFrom="margin">
+              <wp:align>right</wp:align>
+            </wp:positionH>
+            <wp:positionV relativeFrom="paragraph">
+              <wp:posOffset>10160</wp:posOffset>
+            </wp:positionV>
+            <wp:extent cx="3857625" cy="917575"/>
+            <wp:effectExtent l="0" t="0" r="9525" b="0"/>
+            <wp:wrapTight wrapText="bothSides">
+              <wp:wrapPolygon edited="0">
+                <wp:start x="0" y="0"/>
+                <wp:lineTo x="0" y="21077"/>
+                <wp:lineTo x="21547" y="21077"/>
+                <wp:lineTo x="21547" y="0"/>
+                <wp:lineTo x="0" y="0"/>
+              </wp:wrapPolygon>
+            </wp:wrapTight>
+            <wp:docPr id="22" name="Picture 22"/>
+            <wp:cNvGraphicFramePr>
+              <a:graphicFrameLocks xmlns:a="http://schemas.openxmlformats.org/drawingml/2006/main" noChangeAspect="1"/>
+            </wp:cNvGraphicFramePr>
+            <a:graphic xmlns:a="http://schemas.openxmlformats.org/drawingml/2006/main">
+              <a:graphicData uri="http://schemas.openxmlformats.org/drawingml/2006/picture">
+                <pic:pic xmlns:pic="http://schemas.openxmlformats.org/drawingml/2006/picture">
+                  <pic:nvPicPr>
+                    <pic:cNvPr id="1" name=""/>
+                    <pic:cNvPicPr/>
+                  </pic:nvPicPr>
+                  <pic:blipFill>
+                    <a:blip r:embed="rId22">
+                      <a:extLst>
+                        <a:ext uri="{28A0092B-C50C-407E-A947-70E740481C1C}">
+                          <a14:useLocalDpi xmlns:a14="http://schemas.microsoft.com/office/drawing/2010/main" val="0"/>
+                        </a:ext>
+                      </a:extLst>
+                    </a:blip>
+                    <a:stretch>
+                      <a:fillRect/>
+                    </a:stretch>
+                  </pic:blipFill>
+                  <pic:spPr>
+                    <a:xfrm>
+                      <a:off x="0" y="0"/>
+                      <a:ext cx="3857625" cy="917575"/>
+                    </a:xfrm>
+                    <a:prstGeom prst="rect">
+                      <a:avLst/>
+                    </a:prstGeom>
+                  </pic:spPr>
+                </pic:pic>
+              </a:graphicData>
+            </a:graphic>
+            <wp14:sizeRelH relativeFrom="page">
+              <wp14:pctWidth>0</wp14:pctWidth>
+            </wp14:sizeRelH>
+            <wp14:sizeRelV relativeFrom="page">
+              <wp14:pctHeight>0</wp14:pctHeight>
+            </wp14:sizeRelV>
+          </wp:anchor>
+        </w:drawing>
+      </w:r>
+      <w:r>
+        <w:rPr>
+          <w:sz w:val="28"/>
+          <w:lang w:eastAsia="en-GB"/>
+        </w:rPr>
+        <w:t>Spawning Primitives</w:t>
+      </w:r>
+    </w:p>
+    <w:p>
+      <w:pPr>
+        <w:jc w:val="both"/>
+        <w:rPr>
+          <w:sz w:val="24"/>
+          <w:lang w:eastAsia="en-GB"/>
+        </w:rPr>
+      </w:pPr>
+      <w:r>
+        <w:rPr>
+          <w:sz w:val="24"/>
+          <w:lang w:eastAsia="en-GB"/>
+        </w:rPr>
+        <w:t>To test that everything is working up to this point, I am going to test by spawning the selected primitive using the touchpad.</w:t>
+      </w:r>
+      <w:r>
+        <w:rPr>
+          <w:sz w:val="24"/>
+          <w:lang w:eastAsia="en-GB"/>
+        </w:rPr>
+        <w:t xml:space="preserve"> A primitive is one of the base unity objects, and since my four default objects are primitives, it makes sense to test spawning them. </w:t>
+      </w:r>
+    </w:p>
+    <w:p>
+      <w:pPr>
+        <w:jc w:val="both"/>
+        <w:rPr>
+          <w:sz w:val="24"/>
+          <w:lang w:eastAsia="en-GB"/>
+        </w:rPr>
+      </w:pPr>
+      <w:r>
+        <w:rPr>
+          <w:sz w:val="24"/>
+          <w:lang w:eastAsia="en-GB"/>
+        </w:rPr>
+        <w:t xml:space="preserve">In order to spawn the primitives, I need to keep track of which primitive I am spawning. As Unity has an </w:t>
+      </w:r>
+      <w:proofErr w:type="spellStart"/>
+      <w:r>
+        <w:rPr>
+          <w:sz w:val="24"/>
+          <w:lang w:eastAsia="en-GB"/>
+        </w:rPr>
+        <w:t>enum</w:t>
+      </w:r>
+      <w:proofErr w:type="spellEnd"/>
+      <w:r>
+        <w:rPr>
+          <w:sz w:val="24"/>
+          <w:lang w:eastAsia="en-GB"/>
+        </w:rPr>
+        <w:t xml:space="preserve"> of these, I can simply create an instance of that </w:t>
+      </w:r>
+      <w:proofErr w:type="spellStart"/>
+      <w:r>
+        <w:rPr>
+          <w:sz w:val="24"/>
+          <w:lang w:eastAsia="en-GB"/>
+        </w:rPr>
+        <w:t>enum</w:t>
+      </w:r>
+      <w:proofErr w:type="spellEnd"/>
+      <w:r>
+        <w:rPr>
+          <w:sz w:val="24"/>
+          <w:lang w:eastAsia="en-GB"/>
+        </w:rPr>
+        <w:t xml:space="preserve"> to define the current primitive.</w:t>
+      </w:r>
+    </w:p>
+    <w:p>
+      <w:pPr>
+        <w:jc w:val="both"/>
+        <w:rPr>
+          <w:sz w:val="24"/>
+          <w:lang w:eastAsia="en-GB"/>
+        </w:rPr>
+      </w:pPr>
+      <w:r>
+        <w:rPr>
+          <w:noProof/>
+          <w:lang w:eastAsia="en-GB"/>
+        </w:rPr>
+        <w:lastRenderedPageBreak/>
+        <w:drawing>
+          <wp:anchor distT="0" distB="0" distL="114300" distR="114300" simplePos="0" relativeHeight="251670528" behindDoc="1" locked="0" layoutInCell="1" allowOverlap="1">
+            <wp:simplePos x="0" y="0"/>
+            <wp:positionH relativeFrom="margin">
+              <wp:align>right</wp:align>
+            </wp:positionH>
+            <wp:positionV relativeFrom="paragraph">
+              <wp:posOffset>10160</wp:posOffset>
+            </wp:positionV>
+            <wp:extent cx="3600000" cy="1878081"/>
+            <wp:effectExtent l="0" t="0" r="635" b="8255"/>
+            <wp:wrapTight wrapText="bothSides">
+              <wp:wrapPolygon edited="0">
+                <wp:start x="0" y="0"/>
+                <wp:lineTo x="0" y="21476"/>
+                <wp:lineTo x="21490" y="21476"/>
+                <wp:lineTo x="21490" y="0"/>
+                <wp:lineTo x="0" y="0"/>
+              </wp:wrapPolygon>
+            </wp:wrapTight>
+            <wp:docPr id="23" name="Picture 23"/>
+            <wp:cNvGraphicFramePr>
+              <a:graphicFrameLocks xmlns:a="http://schemas.openxmlformats.org/drawingml/2006/main" noChangeAspect="1"/>
+            </wp:cNvGraphicFramePr>
+            <a:graphic xmlns:a="http://schemas.openxmlformats.org/drawingml/2006/main">
+              <a:graphicData uri="http://schemas.openxmlformats.org/drawingml/2006/picture">
+                <pic:pic xmlns:pic="http://schemas.openxmlformats.org/drawingml/2006/picture">
+                  <pic:nvPicPr>
+                    <pic:cNvPr id="1" name=""/>
+                    <pic:cNvPicPr/>
+                  </pic:nvPicPr>
+                  <pic:blipFill>
+                    <a:blip r:embed="rId23" cstate="print">
+                      <a:extLst>
+                        <a:ext uri="{28A0092B-C50C-407E-A947-70E740481C1C}">
+                          <a14:useLocalDpi xmlns:a14="http://schemas.microsoft.com/office/drawing/2010/main" val="0"/>
+                        </a:ext>
+                      </a:extLst>
+                    </a:blip>
+                    <a:stretch>
+                      <a:fillRect/>
+                    </a:stretch>
+                  </pic:blipFill>
+                  <pic:spPr>
+                    <a:xfrm>
+                      <a:off x="0" y="0"/>
+                      <a:ext cx="3600000" cy="1878081"/>
+                    </a:xfrm>
+                    <a:prstGeom prst="rect">
+                      <a:avLst/>
+                    </a:prstGeom>
+                  </pic:spPr>
+                </pic:pic>
+              </a:graphicData>
+            </a:graphic>
+            <wp14:sizeRelH relativeFrom="page">
+              <wp14:pctWidth>0</wp14:pctWidth>
+            </wp14:sizeRelH>
+            <wp14:sizeRelV relativeFrom="page">
+              <wp14:pctHeight>0</wp14:pctHeight>
+            </wp14:sizeRelV>
+          </wp:anchor>
+        </w:drawing>
+      </w:r>
+      <w:r>
+        <w:rPr>
+          <w:sz w:val="24"/>
+          <w:lang w:eastAsia="en-GB"/>
+        </w:rPr>
+        <w:t xml:space="preserve">In order to press the buttons, I am using </w:t>
+      </w:r>
+      <w:proofErr w:type="spellStart"/>
+      <w:r>
+        <w:rPr>
+          <w:sz w:val="24"/>
+          <w:lang w:eastAsia="en-GB"/>
+        </w:rPr>
+        <w:t>button.OnClick.Invoke</w:t>
+      </w:r>
+      <w:proofErr w:type="spellEnd"/>
+      <w:r>
+        <w:rPr>
+          <w:sz w:val="24"/>
+          <w:lang w:eastAsia="en-GB"/>
+        </w:rPr>
+        <w:t xml:space="preserve">, as it allows me to specify the actions of the buttons in the editor, and it is the simplest way to activate the button. In the editor, I assigned each button’s </w:t>
+      </w:r>
+      <w:proofErr w:type="spellStart"/>
+      <w:r>
+        <w:rPr>
+          <w:sz w:val="24"/>
+          <w:lang w:eastAsia="en-GB"/>
+        </w:rPr>
+        <w:t>onClick</w:t>
+      </w:r>
+      <w:proofErr w:type="spellEnd"/>
+      <w:r>
+        <w:rPr>
+          <w:sz w:val="24"/>
+          <w:lang w:eastAsia="en-GB"/>
+        </w:rPr>
+        <w:t xml:space="preserve"> event to the function corresponding to selecting the correct primitive in the Pen class.</w:t>
+      </w:r>
+    </w:p>
+    <w:p>
+      <w:pPr>
+        <w:jc w:val="both"/>
+        <w:rPr>
+          <w:sz w:val="24"/>
+          <w:lang w:eastAsia="en-GB"/>
+        </w:rPr>
+      </w:pPr>
+      <w:r>
+        <w:rPr>
+          <w:sz w:val="24"/>
+          <w:lang w:eastAsia="en-GB"/>
+        </w:rPr>
+        <w:t>When the touchpad is pressed, it spawns the selected primitive, meaning that all the code so far works, and has been validated.</w:t>
+      </w:r>
+      <w:r>
+        <w:rPr>
+          <w:noProof/>
+          <w:lang w:eastAsia="en-GB"/>
+        </w:rPr>
+        <w:t xml:space="preserve"> </w:t>
+      </w:r>
+    </w:p>
+    <w:p>
+      <w:pPr>
         <w:rPr>
           <w:sz w:val="24"/>
           <w:lang w:eastAsia="en-GB"/>
@@ -5172,7 +5898,7 @@
         <w:color w:val="5B9BD5" w:themeColor="accent1"/>
         <w:sz w:val="28"/>
       </w:rPr>
-      <w:t>6</w:t>
+      <w:t>8</w:t>
     </w:r>
     <w:r>
       <w:rPr>
@@ -6895,7 +7621,7 @@
 </file>
 
 <file path=customXml/itemProps2.xml><?xml version="1.0" encoding="utf-8"?>
-<ds:datastoreItem xmlns:ds="http://schemas.openxmlformats.org/officeDocument/2006/customXml" ds:itemID="{75561599-5C68-496C-96D3-591E8F345373}">
+<ds:datastoreItem xmlns:ds="http://schemas.openxmlformats.org/officeDocument/2006/customXml" ds:itemID="{3F556703-D5CC-4339-BDA1-083249B27C7C}">
   <ds:schemaRefs>
     <ds:schemaRef ds:uri="http://schemas.openxmlformats.org/officeDocument/2006/bibliography"/>
   </ds:schemaRefs>

</xml_diff>

<commit_message>
Changed Button Script & Added Preview
</commit_message>
<xml_diff>
--- a/Write Up/VR Modelling.docx
+++ b/Write Up/VR Modelling.docx
@@ -10,7 +10,6 @@
           <w:docPartUnique/>
         </w:docPartObj>
       </w:sdtPr>
-      <w:sdtEndPr/>
       <w:sdtContent>
         <w:p>
           <w:r>
@@ -145,7 +144,6 @@
                                       <w:dataBinding w:prefixMappings="xmlns:ns0='http://purl.org/dc/elements/1.1/' xmlns:ns1='http://schemas.openxmlformats.org/package/2006/metadata/core-properties' " w:xpath="/ns1:coreProperties[1]/ns0:creator[1]" w:storeItemID="{6C3C8BC8-F283-45AE-878A-BAB7291924A1}"/>
                                       <w:text/>
                                     </w:sdtPr>
-                                    <w:sdtEndPr/>
                                     <w:sdtContent>
                                       <w:r>
                                         <w:rPr>
@@ -180,7 +178,6 @@
                                       <w:dataBinding w:prefixMappings="xmlns:ns0='http://schemas.openxmlformats.org/officeDocument/2006/extended-properties' " w:xpath="/ns0:Properties[1]/ns0:Company[1]" w:storeItemID="{6668398D-A668-4E3E-A5EB-62B293D839F1}"/>
                                       <w:text/>
                                     </w:sdtPr>
-                                    <w:sdtEndPr/>
                                     <w:sdtContent>
                                       <w:r>
                                         <w:rPr>
@@ -211,7 +208,6 @@
                                       <w:dataBinding w:prefixMappings="xmlns:ns0='http://schemas.microsoft.com/office/2006/coverPageProps' " w:xpath="/ns0:CoverPageProperties[1]/ns0:CompanyAddress[1]" w:storeItemID="{55AF091B-3C7A-41E3-B477-F2FDAA23CFDA}"/>
                                       <w:text/>
                                     </w:sdtPr>
-                                    <w:sdtEndPr/>
                                     <w:sdtContent>
                                       <w:r>
                                         <w:rPr>
@@ -282,7 +278,6 @@
                                     <w:dataBinding w:prefixMappings="xmlns:ns0='http://purl.org/dc/elements/1.1/' xmlns:ns1='http://schemas.openxmlformats.org/package/2006/metadata/core-properties' " w:xpath="/ns1:coreProperties[1]/ns0:title[1]" w:storeItemID="{6C3C8BC8-F283-45AE-878A-BAB7291924A1}"/>
                                     <w:text/>
                                   </w:sdtPr>
-                                  <w:sdtEndPr/>
                                   <w:sdtContent>
                                     <w:p>
                                       <w:pPr>
@@ -314,17 +309,7 @@
                                           <w:sz w:val="72"/>
                                           <w:szCs w:val="72"/>
                                         </w:rPr>
-                                        <w:t xml:space="preserve">odelling </w:t>
-                                      </w:r>
-                                      <w:r>
-                                        <w:rPr>
-                                          <w:rFonts w:asciiTheme="majorHAnsi" w:eastAsiaTheme="majorEastAsia" w:hAnsiTheme="majorHAnsi" w:cstheme="majorBidi"/>
-                                          <w:caps/>
-                                          <w:color w:val="5B9BD5" w:themeColor="accent1"/>
-                                          <w:sz w:val="72"/>
-                                          <w:szCs w:val="72"/>
-                                        </w:rPr>
-                                        <w:t>Project</w:t>
+                                        <w:t>odelling Project</w:t>
                                       </w:r>
                                     </w:p>
                                   </w:sdtContent>
@@ -379,7 +364,6 @@
                                 <w:dataBinding w:prefixMappings="xmlns:ns0='http://purl.org/dc/elements/1.1/' xmlns:ns1='http://schemas.openxmlformats.org/package/2006/metadata/core-properties' " w:xpath="/ns1:coreProperties[1]/ns0:creator[1]" w:storeItemID="{6C3C8BC8-F283-45AE-878A-BAB7291924A1}"/>
                                 <w:text/>
                               </w:sdtPr>
-                              <w:sdtEndPr/>
                               <w:sdtContent>
                                 <w:r>
                                   <w:rPr>
@@ -414,7 +398,6 @@
                                 <w:dataBinding w:prefixMappings="xmlns:ns0='http://schemas.openxmlformats.org/officeDocument/2006/extended-properties' " w:xpath="/ns0:Properties[1]/ns0:Company[1]" w:storeItemID="{6668398D-A668-4E3E-A5EB-62B293D839F1}"/>
                                 <w:text/>
                               </w:sdtPr>
-                              <w:sdtEndPr/>
                               <w:sdtContent>
                                 <w:r>
                                   <w:rPr>
@@ -445,7 +428,6 @@
                                 <w:dataBinding w:prefixMappings="xmlns:ns0='http://schemas.microsoft.com/office/2006/coverPageProps' " w:xpath="/ns0:CoverPageProperties[1]/ns0:CompanyAddress[1]" w:storeItemID="{55AF091B-3C7A-41E3-B477-F2FDAA23CFDA}"/>
                                 <w:text/>
                               </w:sdtPr>
-                              <w:sdtEndPr/>
                               <w:sdtContent>
                                 <w:r>
                                   <w:rPr>
@@ -482,7 +464,6 @@
                               <w:dataBinding w:prefixMappings="xmlns:ns0='http://purl.org/dc/elements/1.1/' xmlns:ns1='http://schemas.openxmlformats.org/package/2006/metadata/core-properties' " w:xpath="/ns1:coreProperties[1]/ns0:title[1]" w:storeItemID="{6C3C8BC8-F283-45AE-878A-BAB7291924A1}"/>
                               <w:text/>
                             </w:sdtPr>
-                            <w:sdtEndPr/>
                             <w:sdtContent>
                               <w:p>
                                 <w:pPr>
@@ -514,17 +495,7 @@
                                     <w:sz w:val="72"/>
                                     <w:szCs w:val="72"/>
                                   </w:rPr>
-                                  <w:t xml:space="preserve">odelling </w:t>
-                                </w:r>
-                                <w:r>
-                                  <w:rPr>
-                                    <w:rFonts w:asciiTheme="majorHAnsi" w:eastAsiaTheme="majorEastAsia" w:hAnsiTheme="majorHAnsi" w:cstheme="majorBidi"/>
-                                    <w:caps/>
-                                    <w:color w:val="5B9BD5" w:themeColor="accent1"/>
-                                    <w:sz w:val="72"/>
-                                    <w:szCs w:val="72"/>
-                                  </w:rPr>
-                                  <w:t>Project</w:t>
+                                  <w:t>odelling Project</w:t>
                                 </w:r>
                               </w:p>
                             </w:sdtContent>
@@ -598,7 +569,7 @@
           <w:r>
             <w:fldChar w:fldCharType="separate"/>
           </w:r>
-          <w:hyperlink w:anchor="_Toc498456451" w:history="1">
+          <w:hyperlink w:anchor="_Toc498510327" w:history="1">
             <w:r>
               <w:rPr>
                 <w:rStyle w:val="Hyperlink"/>
@@ -625,7 +596,7 @@
                 <w:noProof/>
                 <w:webHidden/>
               </w:rPr>
-              <w:instrText xml:space="preserve"> PAGEREF _Toc498456451 \h </w:instrText>
+              <w:instrText xml:space="preserve"> PAGEREF _Toc498510327 \h </w:instrText>
             </w:r>
             <w:r>
               <w:rPr>
@@ -668,7 +639,7 @@
               <w:lang w:eastAsia="en-GB"/>
             </w:rPr>
           </w:pPr>
-          <w:hyperlink w:anchor="_Toc498456452" w:history="1">
+          <w:hyperlink w:anchor="_Toc498510328" w:history="1">
             <w:r>
               <w:rPr>
                 <w:rStyle w:val="Hyperlink"/>
@@ -695,7 +666,7 @@
                 <w:noProof/>
                 <w:webHidden/>
               </w:rPr>
-              <w:instrText xml:space="preserve"> PAGEREF _Toc498456452 \h </w:instrText>
+              <w:instrText xml:space="preserve"> PAGEREF _Toc498510328 \h </w:instrText>
             </w:r>
             <w:r>
               <w:rPr>
@@ -738,7 +709,7 @@
               <w:lang w:eastAsia="en-GB"/>
             </w:rPr>
           </w:pPr>
-          <w:hyperlink w:anchor="_Toc498456453" w:history="1">
+          <w:hyperlink w:anchor="_Toc498510329" w:history="1">
             <w:r>
               <w:rPr>
                 <w:rStyle w:val="Hyperlink"/>
@@ -765,7 +736,7 @@
                 <w:noProof/>
                 <w:webHidden/>
               </w:rPr>
-              <w:instrText xml:space="preserve"> PAGEREF _Toc498456453 \h </w:instrText>
+              <w:instrText xml:space="preserve"> PAGEREF _Toc498510329 \h </w:instrText>
             </w:r>
             <w:r>
               <w:rPr>
@@ -808,7 +779,7 @@
               <w:lang w:eastAsia="en-GB"/>
             </w:rPr>
           </w:pPr>
-          <w:hyperlink w:anchor="_Toc498456454" w:history="1">
+          <w:hyperlink w:anchor="_Toc498510330" w:history="1">
             <w:r>
               <w:rPr>
                 <w:rStyle w:val="Hyperlink"/>
@@ -835,7 +806,7 @@
                 <w:noProof/>
                 <w:webHidden/>
               </w:rPr>
-              <w:instrText xml:space="preserve"> PAGEREF _Toc498456454 \h </w:instrText>
+              <w:instrText xml:space="preserve"> PAGEREF _Toc498510330 \h </w:instrText>
             </w:r>
             <w:r>
               <w:rPr>
@@ -878,7 +849,7 @@
               <w:lang w:eastAsia="en-GB"/>
             </w:rPr>
           </w:pPr>
-          <w:hyperlink w:anchor="_Toc498456455" w:history="1">
+          <w:hyperlink w:anchor="_Toc498510331" w:history="1">
             <w:r>
               <w:rPr>
                 <w:rStyle w:val="Hyperlink"/>
@@ -905,7 +876,7 @@
                 <w:noProof/>
                 <w:webHidden/>
               </w:rPr>
-              <w:instrText xml:space="preserve"> PAGEREF _Toc498456455 \h </w:instrText>
+              <w:instrText xml:space="preserve"> PAGEREF _Toc498510331 \h </w:instrText>
             </w:r>
             <w:r>
               <w:rPr>
@@ -948,7 +919,7 @@
               <w:lang w:eastAsia="en-GB"/>
             </w:rPr>
           </w:pPr>
-          <w:hyperlink w:anchor="_Toc498456456" w:history="1">
+          <w:hyperlink w:anchor="_Toc498510332" w:history="1">
             <w:r>
               <w:rPr>
                 <w:rStyle w:val="Hyperlink"/>
@@ -975,7 +946,7 @@
                 <w:noProof/>
                 <w:webHidden/>
               </w:rPr>
-              <w:instrText xml:space="preserve"> PAGEREF _Toc498456456 \h </w:instrText>
+              <w:instrText xml:space="preserve"> PAGEREF _Toc498510332 \h </w:instrText>
             </w:r>
             <w:r>
               <w:rPr>
@@ -1018,7 +989,7 @@
               <w:lang w:eastAsia="en-GB"/>
             </w:rPr>
           </w:pPr>
-          <w:hyperlink w:anchor="_Toc498456457" w:history="1">
+          <w:hyperlink w:anchor="_Toc498510333" w:history="1">
             <w:r>
               <w:rPr>
                 <w:rStyle w:val="Hyperlink"/>
@@ -1045,7 +1016,7 @@
                 <w:noProof/>
                 <w:webHidden/>
               </w:rPr>
-              <w:instrText xml:space="preserve"> PAGEREF _Toc498456457 \h </w:instrText>
+              <w:instrText xml:space="preserve"> PAGEREF _Toc498510333 \h </w:instrText>
             </w:r>
             <w:r>
               <w:rPr>
@@ -1088,7 +1059,7 @@
               <w:lang w:eastAsia="en-GB"/>
             </w:rPr>
           </w:pPr>
-          <w:hyperlink w:anchor="_Toc498456458" w:history="1">
+          <w:hyperlink w:anchor="_Toc498510334" w:history="1">
             <w:r>
               <w:rPr>
                 <w:rStyle w:val="Hyperlink"/>
@@ -1115,7 +1086,7 @@
                 <w:noProof/>
                 <w:webHidden/>
               </w:rPr>
-              <w:instrText xml:space="preserve"> PAGEREF _Toc498456458 \h </w:instrText>
+              <w:instrText xml:space="preserve"> PAGEREF _Toc498510334 \h </w:instrText>
             </w:r>
             <w:r>
               <w:rPr>
@@ -1158,7 +1129,7 @@
               <w:lang w:eastAsia="en-GB"/>
             </w:rPr>
           </w:pPr>
-          <w:hyperlink w:anchor="_Toc498456459" w:history="1">
+          <w:hyperlink w:anchor="_Toc498510335" w:history="1">
             <w:r>
               <w:rPr>
                 <w:rStyle w:val="Hyperlink"/>
@@ -1185,7 +1156,7 @@
                 <w:noProof/>
                 <w:webHidden/>
               </w:rPr>
-              <w:instrText xml:space="preserve"> PAGEREF _Toc498456459 \h </w:instrText>
+              <w:instrText xml:space="preserve"> PAGEREF _Toc498510335 \h </w:instrText>
             </w:r>
             <w:r>
               <w:rPr>
@@ -1228,7 +1199,7 @@
               <w:lang w:eastAsia="en-GB"/>
             </w:rPr>
           </w:pPr>
-          <w:hyperlink w:anchor="_Toc498456460" w:history="1">
+          <w:hyperlink w:anchor="_Toc498510336" w:history="1">
             <w:r>
               <w:rPr>
                 <w:rStyle w:val="Hyperlink"/>
@@ -1255,7 +1226,7 @@
                 <w:noProof/>
                 <w:webHidden/>
               </w:rPr>
-              <w:instrText xml:space="preserve"> PAGEREF _Toc498456460 \h </w:instrText>
+              <w:instrText xml:space="preserve"> PAGEREF _Toc498510336 \h </w:instrText>
             </w:r>
             <w:r>
               <w:rPr>
@@ -1298,7 +1269,7 @@
               <w:lang w:eastAsia="en-GB"/>
             </w:rPr>
           </w:pPr>
-          <w:hyperlink w:anchor="_Toc498456461" w:history="1">
+          <w:hyperlink w:anchor="_Toc498510337" w:history="1">
             <w:r>
               <w:rPr>
                 <w:rStyle w:val="Hyperlink"/>
@@ -1325,7 +1296,7 @@
                 <w:noProof/>
                 <w:webHidden/>
               </w:rPr>
-              <w:instrText xml:space="preserve"> PAGEREF _Toc498456461 \h </w:instrText>
+              <w:instrText xml:space="preserve"> PAGEREF _Toc498510337 \h </w:instrText>
             </w:r>
             <w:r>
               <w:rPr>
@@ -1368,7 +1339,7 @@
               <w:lang w:eastAsia="en-GB"/>
             </w:rPr>
           </w:pPr>
-          <w:hyperlink w:anchor="_Toc498456462" w:history="1">
+          <w:hyperlink w:anchor="_Toc498510338" w:history="1">
             <w:r>
               <w:rPr>
                 <w:rStyle w:val="Hyperlink"/>
@@ -1395,7 +1366,7 @@
                 <w:noProof/>
                 <w:webHidden/>
               </w:rPr>
-              <w:instrText xml:space="preserve"> PAGEREF _Toc498456462 \h </w:instrText>
+              <w:instrText xml:space="preserve"> PAGEREF _Toc498510338 \h </w:instrText>
             </w:r>
             <w:r>
               <w:rPr>
@@ -1438,7 +1409,7 @@
               <w:lang w:eastAsia="en-GB"/>
             </w:rPr>
           </w:pPr>
-          <w:hyperlink w:anchor="_Toc498456463" w:history="1">
+          <w:hyperlink w:anchor="_Toc498510339" w:history="1">
             <w:r>
               <w:rPr>
                 <w:rStyle w:val="Hyperlink"/>
@@ -1465,7 +1436,7 @@
                 <w:noProof/>
                 <w:webHidden/>
               </w:rPr>
-              <w:instrText xml:space="preserve"> PAGEREF _Toc498456463 \h </w:instrText>
+              <w:instrText xml:space="preserve"> PAGEREF _Toc498510339 \h </w:instrText>
             </w:r>
             <w:r>
               <w:rPr>
@@ -1508,7 +1479,7 @@
               <w:lang w:eastAsia="en-GB"/>
             </w:rPr>
           </w:pPr>
-          <w:hyperlink w:anchor="_Toc498456464" w:history="1">
+          <w:hyperlink w:anchor="_Toc498510340" w:history="1">
             <w:r>
               <w:rPr>
                 <w:rStyle w:val="Hyperlink"/>
@@ -1535,7 +1506,7 @@
                 <w:noProof/>
                 <w:webHidden/>
               </w:rPr>
-              <w:instrText xml:space="preserve"> PAGEREF _Toc498456464 \h </w:instrText>
+              <w:instrText xml:space="preserve"> PAGEREF _Toc498510340 \h </w:instrText>
             </w:r>
             <w:r>
               <w:rPr>
@@ -1578,7 +1549,7 @@
               <w:lang w:eastAsia="en-GB"/>
             </w:rPr>
           </w:pPr>
-          <w:hyperlink w:anchor="_Toc498456465" w:history="1">
+          <w:hyperlink w:anchor="_Toc498510341" w:history="1">
             <w:r>
               <w:rPr>
                 <w:rStyle w:val="Hyperlink"/>
@@ -1605,7 +1576,7 @@
                 <w:noProof/>
                 <w:webHidden/>
               </w:rPr>
-              <w:instrText xml:space="preserve"> PAGEREF _Toc498456465 \h </w:instrText>
+              <w:instrText xml:space="preserve"> PAGEREF _Toc498510341 \h </w:instrText>
             </w:r>
             <w:r>
               <w:rPr>
@@ -1648,7 +1619,7 @@
               <w:lang w:eastAsia="en-GB"/>
             </w:rPr>
           </w:pPr>
-          <w:hyperlink w:anchor="_Toc498456466" w:history="1">
+          <w:hyperlink w:anchor="_Toc498510342" w:history="1">
             <w:r>
               <w:rPr>
                 <w:rStyle w:val="Hyperlink"/>
@@ -1675,7 +1646,7 @@
                 <w:noProof/>
                 <w:webHidden/>
               </w:rPr>
-              <w:instrText xml:space="preserve"> PAGEREF _Toc498456466 \h </w:instrText>
+              <w:instrText xml:space="preserve"> PAGEREF _Toc498510342 \h </w:instrText>
             </w:r>
             <w:r>
               <w:rPr>
@@ -1718,7 +1689,7 @@
               <w:lang w:eastAsia="en-GB"/>
             </w:rPr>
           </w:pPr>
-          <w:hyperlink w:anchor="_Toc498456467" w:history="1">
+          <w:hyperlink w:anchor="_Toc498510343" w:history="1">
             <w:r>
               <w:rPr>
                 <w:rStyle w:val="Hyperlink"/>
@@ -1745,7 +1716,7 @@
                 <w:noProof/>
                 <w:webHidden/>
               </w:rPr>
-              <w:instrText xml:space="preserve"> PAGEREF _Toc498456467 \h </w:instrText>
+              <w:instrText xml:space="preserve"> PAGEREF _Toc498510343 \h </w:instrText>
             </w:r>
             <w:r>
               <w:rPr>
@@ -1788,7 +1759,7 @@
               <w:lang w:eastAsia="en-GB"/>
             </w:rPr>
           </w:pPr>
-          <w:hyperlink w:anchor="_Toc498456468" w:history="1">
+          <w:hyperlink w:anchor="_Toc498510344" w:history="1">
             <w:r>
               <w:rPr>
                 <w:rStyle w:val="Hyperlink"/>
@@ -1815,7 +1786,7 @@
                 <w:noProof/>
                 <w:webHidden/>
               </w:rPr>
-              <w:instrText xml:space="preserve"> PAGEREF _Toc498456468 \h </w:instrText>
+              <w:instrText xml:space="preserve"> PAGEREF _Toc498510344 \h </w:instrText>
             </w:r>
             <w:r>
               <w:rPr>
@@ -1858,7 +1829,7 @@
               <w:lang w:eastAsia="en-GB"/>
             </w:rPr>
           </w:pPr>
-          <w:hyperlink w:anchor="_Toc498456469" w:history="1">
+          <w:hyperlink w:anchor="_Toc498510345" w:history="1">
             <w:r>
               <w:rPr>
                 <w:rStyle w:val="Hyperlink"/>
@@ -1885,7 +1856,7 @@
                 <w:noProof/>
                 <w:webHidden/>
               </w:rPr>
-              <w:instrText xml:space="preserve"> PAGEREF _Toc498456469 \h </w:instrText>
+              <w:instrText xml:space="preserve"> PAGEREF _Toc498510345 \h </w:instrText>
             </w:r>
             <w:r>
               <w:rPr>
@@ -1928,7 +1899,7 @@
               <w:lang w:eastAsia="en-GB"/>
             </w:rPr>
           </w:pPr>
-          <w:hyperlink w:anchor="_Toc498456470" w:history="1">
+          <w:hyperlink w:anchor="_Toc498510346" w:history="1">
             <w:r>
               <w:rPr>
                 <w:rStyle w:val="Hyperlink"/>
@@ -1955,7 +1926,7 @@
                 <w:noProof/>
                 <w:webHidden/>
               </w:rPr>
-              <w:instrText xml:space="preserve"> PAGEREF _Toc498456470 \h </w:instrText>
+              <w:instrText xml:space="preserve"> PAGEREF _Toc498510346 \h </w:instrText>
             </w:r>
             <w:r>
               <w:rPr>
@@ -1998,7 +1969,7 @@
               <w:lang w:eastAsia="en-GB"/>
             </w:rPr>
           </w:pPr>
-          <w:hyperlink w:anchor="_Toc498456471" w:history="1">
+          <w:hyperlink w:anchor="_Toc498510347" w:history="1">
             <w:r>
               <w:rPr>
                 <w:rStyle w:val="Hyperlink"/>
@@ -2025,7 +1996,77 @@
                 <w:noProof/>
                 <w:webHidden/>
               </w:rPr>
-              <w:instrText xml:space="preserve"> PAGEREF _Toc498456471 \h </w:instrText>
+              <w:instrText xml:space="preserve"> PAGEREF _Toc498510347 \h </w:instrText>
+            </w:r>
+            <w:r>
+              <w:rPr>
+                <w:noProof/>
+                <w:webHidden/>
+              </w:rPr>
+            </w:r>
+            <w:r>
+              <w:rPr>
+                <w:noProof/>
+                <w:webHidden/>
+              </w:rPr>
+              <w:fldChar w:fldCharType="separate"/>
+            </w:r>
+            <w:r>
+              <w:rPr>
+                <w:noProof/>
+                <w:webHidden/>
+              </w:rPr>
+              <w:t>5</w:t>
+            </w:r>
+            <w:r>
+              <w:rPr>
+                <w:noProof/>
+                <w:webHidden/>
+              </w:rPr>
+              <w:fldChar w:fldCharType="end"/>
+            </w:r>
+          </w:hyperlink>
+        </w:p>
+        <w:p>
+          <w:pPr>
+            <w:pStyle w:val="TOC3"/>
+            <w:tabs>
+              <w:tab w:val="right" w:leader="dot" w:pos="10456"/>
+            </w:tabs>
+            <w:rPr>
+              <w:rFonts w:eastAsiaTheme="minorEastAsia"/>
+              <w:noProof/>
+              <w:lang w:eastAsia="en-GB"/>
+            </w:rPr>
+          </w:pPr>
+          <w:hyperlink w:anchor="_Toc498510348" w:history="1">
+            <w:r>
+              <w:rPr>
+                <w:rStyle w:val="Hyperlink"/>
+                <w:noProof/>
+              </w:rPr>
+              <w:t>Grouping</w:t>
+            </w:r>
+            <w:r>
+              <w:rPr>
+                <w:noProof/>
+                <w:webHidden/>
+              </w:rPr>
+              <w:tab/>
+            </w:r>
+            <w:r>
+              <w:rPr>
+                <w:noProof/>
+                <w:webHidden/>
+              </w:rPr>
+              <w:fldChar w:fldCharType="begin"/>
+            </w:r>
+            <w:r>
+              <w:rPr>
+                <w:noProof/>
+                <w:webHidden/>
+              </w:rPr>
+              <w:instrText xml:space="preserve"> PAGEREF _Toc498510348 \h </w:instrText>
             </w:r>
             <w:r>
               <w:rPr>
@@ -2068,7 +2109,7 @@
               <w:lang w:eastAsia="en-GB"/>
             </w:rPr>
           </w:pPr>
-          <w:hyperlink w:anchor="_Toc498456472" w:history="1">
+          <w:hyperlink w:anchor="_Toc498510349" w:history="1">
             <w:r>
               <w:rPr>
                 <w:rStyle w:val="Hyperlink"/>
@@ -2095,7 +2136,7 @@
                 <w:noProof/>
                 <w:webHidden/>
               </w:rPr>
-              <w:instrText xml:space="preserve"> PAGEREF _Toc498456472 \h </w:instrText>
+              <w:instrText xml:space="preserve"> PAGEREF _Toc498510349 \h </w:instrText>
             </w:r>
             <w:r>
               <w:rPr>
@@ -2138,7 +2179,7 @@
               <w:lang w:eastAsia="en-GB"/>
             </w:rPr>
           </w:pPr>
-          <w:hyperlink w:anchor="_Toc498456473" w:history="1">
+          <w:hyperlink w:anchor="_Toc498510350" w:history="1">
             <w:r>
               <w:rPr>
                 <w:rStyle w:val="Hyperlink"/>
@@ -2165,7 +2206,7 @@
                 <w:noProof/>
                 <w:webHidden/>
               </w:rPr>
-              <w:instrText xml:space="preserve"> PAGEREF _Toc498456473 \h </w:instrText>
+              <w:instrText xml:space="preserve"> PAGEREF _Toc498510350 \h </w:instrText>
             </w:r>
             <w:r>
               <w:rPr>
@@ -2185,7 +2226,7 @@
                 <w:noProof/>
                 <w:webHidden/>
               </w:rPr>
-              <w:t>5</w:t>
+              <w:t>6</w:t>
             </w:r>
             <w:r>
               <w:rPr>
@@ -2208,7 +2249,7 @@
               <w:lang w:eastAsia="en-GB"/>
             </w:rPr>
           </w:pPr>
-          <w:hyperlink w:anchor="_Toc498456474" w:history="1">
+          <w:hyperlink w:anchor="_Toc498510351" w:history="1">
             <w:r>
               <w:rPr>
                 <w:rStyle w:val="Hyperlink"/>
@@ -2235,7 +2276,7 @@
                 <w:noProof/>
                 <w:webHidden/>
               </w:rPr>
-              <w:instrText xml:space="preserve"> PAGEREF _Toc498456474 \h </w:instrText>
+              <w:instrText xml:space="preserve"> PAGEREF _Toc498510351 \h </w:instrText>
             </w:r>
             <w:r>
               <w:rPr>
@@ -2255,7 +2296,7 @@
                 <w:noProof/>
                 <w:webHidden/>
               </w:rPr>
-              <w:t>5</w:t>
+              <w:t>6</w:t>
             </w:r>
             <w:r>
               <w:rPr>
@@ -2278,7 +2319,7 @@
               <w:lang w:eastAsia="en-GB"/>
             </w:rPr>
           </w:pPr>
-          <w:hyperlink w:anchor="_Toc498456475" w:history="1">
+          <w:hyperlink w:anchor="_Toc498510352" w:history="1">
             <w:r>
               <w:rPr>
                 <w:rStyle w:val="Hyperlink"/>
@@ -2306,7 +2347,7 @@
                 <w:noProof/>
                 <w:webHidden/>
               </w:rPr>
-              <w:instrText xml:space="preserve"> PAGEREF _Toc498456475 \h </w:instrText>
+              <w:instrText xml:space="preserve"> PAGEREF _Toc498510352 \h </w:instrText>
             </w:r>
             <w:r>
               <w:rPr>
@@ -2326,7 +2367,220 @@
                 <w:noProof/>
                 <w:webHidden/>
               </w:rPr>
-              <w:t>5</w:t>
+              <w:t>6</w:t>
+            </w:r>
+            <w:r>
+              <w:rPr>
+                <w:noProof/>
+                <w:webHidden/>
+              </w:rPr>
+              <w:fldChar w:fldCharType="end"/>
+            </w:r>
+          </w:hyperlink>
+        </w:p>
+        <w:p>
+          <w:pPr>
+            <w:pStyle w:val="TOC3"/>
+            <w:tabs>
+              <w:tab w:val="right" w:leader="dot" w:pos="10456"/>
+            </w:tabs>
+            <w:rPr>
+              <w:rFonts w:eastAsiaTheme="minorEastAsia"/>
+              <w:noProof/>
+              <w:lang w:eastAsia="en-GB"/>
+            </w:rPr>
+          </w:pPr>
+          <w:hyperlink w:anchor="_Toc498510353" w:history="1">
+            <w:r>
+              <w:rPr>
+                <w:rStyle w:val="Hyperlink"/>
+                <w:noProof/>
+                <w:lang w:eastAsia="en-GB"/>
+              </w:rPr>
+              <w:t>Drawing a Line for the Main Controller</w:t>
+            </w:r>
+            <w:r>
+              <w:rPr>
+                <w:noProof/>
+                <w:webHidden/>
+              </w:rPr>
+              <w:tab/>
+            </w:r>
+            <w:r>
+              <w:rPr>
+                <w:noProof/>
+                <w:webHidden/>
+              </w:rPr>
+              <w:fldChar w:fldCharType="begin"/>
+            </w:r>
+            <w:r>
+              <w:rPr>
+                <w:noProof/>
+                <w:webHidden/>
+              </w:rPr>
+              <w:instrText xml:space="preserve"> PAGEREF _Toc498510353 \h </w:instrText>
+            </w:r>
+            <w:r>
+              <w:rPr>
+                <w:noProof/>
+                <w:webHidden/>
+              </w:rPr>
+            </w:r>
+            <w:r>
+              <w:rPr>
+                <w:noProof/>
+                <w:webHidden/>
+              </w:rPr>
+              <w:fldChar w:fldCharType="separate"/>
+            </w:r>
+            <w:r>
+              <w:rPr>
+                <w:noProof/>
+                <w:webHidden/>
+              </w:rPr>
+              <w:t>7</w:t>
+            </w:r>
+            <w:r>
+              <w:rPr>
+                <w:noProof/>
+                <w:webHidden/>
+              </w:rPr>
+              <w:fldChar w:fldCharType="end"/>
+            </w:r>
+          </w:hyperlink>
+        </w:p>
+        <w:p>
+          <w:pPr>
+            <w:pStyle w:val="TOC3"/>
+            <w:tabs>
+              <w:tab w:val="right" w:leader="dot" w:pos="10456"/>
+            </w:tabs>
+            <w:rPr>
+              <w:rFonts w:eastAsiaTheme="minorEastAsia"/>
+              <w:noProof/>
+              <w:lang w:eastAsia="en-GB"/>
+            </w:rPr>
+          </w:pPr>
+          <w:hyperlink w:anchor="_Toc498510354" w:history="1">
+            <w:r>
+              <w:rPr>
+                <w:rStyle w:val="Hyperlink"/>
+                <w:noProof/>
+                <w:lang w:eastAsia="en-GB"/>
+              </w:rPr>
+              <w:t>The Event System</w:t>
+            </w:r>
+            <w:r>
+              <w:rPr>
+                <w:noProof/>
+                <w:webHidden/>
+              </w:rPr>
+              <w:tab/>
+            </w:r>
+            <w:r>
+              <w:rPr>
+                <w:noProof/>
+                <w:webHidden/>
+              </w:rPr>
+              <w:fldChar w:fldCharType="begin"/>
+            </w:r>
+            <w:r>
+              <w:rPr>
+                <w:noProof/>
+                <w:webHidden/>
+              </w:rPr>
+              <w:instrText xml:space="preserve"> PAGEREF _Toc498510354 \h </w:instrText>
+            </w:r>
+            <w:r>
+              <w:rPr>
+                <w:noProof/>
+                <w:webHidden/>
+              </w:rPr>
+            </w:r>
+            <w:r>
+              <w:rPr>
+                <w:noProof/>
+                <w:webHidden/>
+              </w:rPr>
+              <w:fldChar w:fldCharType="separate"/>
+            </w:r>
+            <w:r>
+              <w:rPr>
+                <w:noProof/>
+                <w:webHidden/>
+              </w:rPr>
+              <w:t>8</w:t>
+            </w:r>
+            <w:r>
+              <w:rPr>
+                <w:noProof/>
+                <w:webHidden/>
+              </w:rPr>
+              <w:fldChar w:fldCharType="end"/>
+            </w:r>
+          </w:hyperlink>
+        </w:p>
+        <w:p>
+          <w:pPr>
+            <w:pStyle w:val="TOC3"/>
+            <w:tabs>
+              <w:tab w:val="right" w:leader="dot" w:pos="10456"/>
+            </w:tabs>
+            <w:rPr>
+              <w:rFonts w:eastAsiaTheme="minorEastAsia"/>
+              <w:noProof/>
+              <w:lang w:eastAsia="en-GB"/>
+            </w:rPr>
+          </w:pPr>
+          <w:hyperlink w:anchor="_Toc498510355" w:history="1">
+            <w:r>
+              <w:rPr>
+                <w:rStyle w:val="Hyperlink"/>
+                <w:noProof/>
+                <w:lang w:eastAsia="en-GB"/>
+              </w:rPr>
+              <w:t>Spawning Primitives</w:t>
+            </w:r>
+            <w:r>
+              <w:rPr>
+                <w:noProof/>
+                <w:webHidden/>
+              </w:rPr>
+              <w:tab/>
+            </w:r>
+            <w:r>
+              <w:rPr>
+                <w:noProof/>
+                <w:webHidden/>
+              </w:rPr>
+              <w:fldChar w:fldCharType="begin"/>
+            </w:r>
+            <w:r>
+              <w:rPr>
+                <w:noProof/>
+                <w:webHidden/>
+              </w:rPr>
+              <w:instrText xml:space="preserve"> PAGEREF _Toc498510355 \h </w:instrText>
+            </w:r>
+            <w:r>
+              <w:rPr>
+                <w:noProof/>
+                <w:webHidden/>
+              </w:rPr>
+            </w:r>
+            <w:r>
+              <w:rPr>
+                <w:noProof/>
+                <w:webHidden/>
+              </w:rPr>
+              <w:fldChar w:fldCharType="separate"/>
+            </w:r>
+            <w:r>
+              <w:rPr>
+                <w:noProof/>
+                <w:webHidden/>
+              </w:rPr>
+              <w:t>8</w:t>
             </w:r>
             <w:r>
               <w:rPr>
@@ -2380,7 +2634,7 @@
           <w:sz w:val="36"/>
         </w:rPr>
       </w:pPr>
-      <w:bookmarkStart w:id="0" w:name="_Toc498456451"/>
+      <w:bookmarkStart w:id="0" w:name="_Toc498510327"/>
       <w:r>
         <w:rPr>
           <w:sz w:val="36"/>
@@ -2417,7 +2671,7 @@
           <w:sz w:val="36"/>
         </w:rPr>
       </w:pPr>
-      <w:bookmarkStart w:id="1" w:name="_Toc498456452"/>
+      <w:bookmarkStart w:id="1" w:name="_Toc498510328"/>
       <w:r>
         <w:rPr>
           <w:sz w:val="36"/>
@@ -2433,7 +2687,7 @@
           <w:sz w:val="32"/>
         </w:rPr>
       </w:pPr>
-      <w:bookmarkStart w:id="2" w:name="_Toc498456453"/>
+      <w:bookmarkStart w:id="2" w:name="_Toc498510329"/>
       <w:r>
         <w:rPr>
           <w:sz w:val="32"/>
@@ -2463,7 +2717,7 @@
           <w:sz w:val="28"/>
         </w:rPr>
       </w:pPr>
-      <w:bookmarkStart w:id="3" w:name="_Toc498456454"/>
+      <w:bookmarkStart w:id="3" w:name="_Toc498510330"/>
       <w:r>
         <w:rPr>
           <w:sz w:val="28"/>
@@ -2493,7 +2747,7 @@
           <w:sz w:val="28"/>
         </w:rPr>
       </w:pPr>
-      <w:bookmarkStart w:id="4" w:name="_Toc498456455"/>
+      <w:bookmarkStart w:id="4" w:name="_Toc498510331"/>
       <w:r>
         <w:rPr>
           <w:sz w:val="28"/>
@@ -2523,7 +2777,7 @@
           <w:sz w:val="28"/>
         </w:rPr>
       </w:pPr>
-      <w:bookmarkStart w:id="5" w:name="_Toc498456456"/>
+      <w:bookmarkStart w:id="5" w:name="_Toc498510332"/>
       <w:r>
         <w:rPr>
           <w:sz w:val="28"/>
@@ -2559,7 +2813,7 @@
           <w:sz w:val="32"/>
         </w:rPr>
       </w:pPr>
-      <w:bookmarkStart w:id="6" w:name="_Toc498456457"/>
+      <w:bookmarkStart w:id="6" w:name="_Toc498510333"/>
       <w:r>
         <w:rPr>
           <w:sz w:val="32"/>
@@ -2579,21 +2833,7 @@
         <w:rPr>
           <w:sz w:val="24"/>
         </w:rPr>
-        <w:t xml:space="preserve">The stakeholders for my project are game creators such as </w:t>
-      </w:r>
-      <w:proofErr w:type="gramStart"/>
-      <w:r>
-        <w:rPr>
-          <w:sz w:val="24"/>
-        </w:rPr>
-        <w:t>I</w:t>
-      </w:r>
-      <w:proofErr w:type="gramEnd"/>
-      <w:r>
-        <w:rPr>
-          <w:sz w:val="24"/>
-        </w:rPr>
-        <w:t xml:space="preserve"> who want an easy way to create models for their games, and view them in the real world, and who also have access to a virtual reality headset. This is a gap in the market which is currently not filled by anything, and as such, my program will be usable by these people. Other potential stakeholders include 3D modellers for other purposes, and designers who wish to use VR for their projects, however they are not the primary focus of the project.</w:t>
+        <w:t>The stakeholders for my project are game creators such as I who want an easy way to create models for their games, and view them in the real world, and who also have access to a virtual reality headset. This is a gap in the market which is currently not filled by anything, and as such, my program will be usable by these people. Other potential stakeholders include 3D modellers for other purposes, and designers who wish to use VR for their projects, however they are not the primary focus of the project.</w:t>
       </w:r>
     </w:p>
     <w:p>
@@ -2617,7 +2857,7 @@
           <w:sz w:val="32"/>
         </w:rPr>
       </w:pPr>
-      <w:bookmarkStart w:id="7" w:name="_Toc498456458"/>
+      <w:bookmarkStart w:id="7" w:name="_Toc498510334"/>
       <w:r>
         <w:rPr>
           <w:sz w:val="32"/>
@@ -2647,7 +2887,7 @@
           <w:sz w:val="28"/>
         </w:rPr>
       </w:pPr>
-      <w:bookmarkStart w:id="8" w:name="_Toc498456459"/>
+      <w:bookmarkStart w:id="8" w:name="_Toc498510335"/>
       <w:r>
         <w:rPr>
           <w:noProof/>
@@ -2806,7 +3046,7 @@
           <w:sz w:val="28"/>
         </w:rPr>
       </w:pPr>
-      <w:bookmarkStart w:id="9" w:name="_Toc498456460"/>
+      <w:bookmarkStart w:id="9" w:name="_Toc498510336"/>
       <w:r>
         <w:rPr>
           <w:noProof/>
@@ -2958,7 +3198,7 @@
           <w:sz w:val="28"/>
         </w:rPr>
       </w:pPr>
-      <w:bookmarkStart w:id="10" w:name="_Toc498456461"/>
+      <w:bookmarkStart w:id="10" w:name="_Toc498510337"/>
       <w:r>
         <w:rPr>
           <w:sz w:val="28"/>
@@ -3073,7 +3313,7 @@
           <w:sz w:val="32"/>
         </w:rPr>
       </w:pPr>
-      <w:bookmarkStart w:id="11" w:name="_Toc498456462"/>
+      <w:bookmarkStart w:id="11" w:name="_Toc498510338"/>
       <w:r>
         <w:rPr>
           <w:sz w:val="32"/>
@@ -3352,7 +3592,7 @@
           <w:sz w:val="32"/>
         </w:rPr>
       </w:pPr>
-      <w:bookmarkStart w:id="12" w:name="_Toc498456463"/>
+      <w:bookmarkStart w:id="12" w:name="_Toc498510339"/>
       <w:r>
         <w:rPr>
           <w:sz w:val="32"/>
@@ -3430,7 +3670,7 @@
         <w:pStyle w:val="Heading2"/>
       </w:pPr>
       <w:bookmarkStart w:id="13" w:name="_Toc497300383"/>
-      <w:bookmarkStart w:id="14" w:name="_Toc498456464"/>
+      <w:bookmarkStart w:id="14" w:name="_Toc498510340"/>
       <w:r>
         <w:rPr>
           <w:sz w:val="32"/>
@@ -3463,13 +3703,7 @@
         <w:rPr>
           <w:sz w:val="24"/>
         </w:rPr>
-        <w:t xml:space="preserve"> data and </w:t>
-      </w:r>
-      <w:r>
-        <w:rPr>
-          <w:sz w:val="24"/>
-        </w:rPr>
-        <w:t xml:space="preserve">a VR headset, controllers and base stations to allow them to </w:t>
+        <w:t xml:space="preserve"> data and a VR headset, controllers and base stations to allow them to </w:t>
       </w:r>
       <w:r>
         <w:rPr>
@@ -3486,7 +3720,7 @@
         </w:rPr>
       </w:pPr>
       <w:bookmarkStart w:id="15" w:name="_Toc497300384"/>
-      <w:bookmarkStart w:id="16" w:name="_Toc498456465"/>
+      <w:bookmarkStart w:id="16" w:name="_Toc498510341"/>
       <w:r>
         <w:rPr>
           <w:sz w:val="32"/>
@@ -3576,7 +3810,7 @@
         </w:rPr>
       </w:pPr>
       <w:bookmarkStart w:id="17" w:name="_Toc497300385"/>
-      <w:bookmarkStart w:id="18" w:name="_Toc498456466"/>
+      <w:bookmarkStart w:id="18" w:name="_Toc498510342"/>
       <w:r>
         <w:rPr>
           <w:sz w:val="36"/>
@@ -3594,7 +3828,7 @@
         </w:rPr>
       </w:pPr>
       <w:bookmarkStart w:id="19" w:name="_Toc497300386"/>
-      <w:bookmarkStart w:id="20" w:name="_Toc498456467"/>
+      <w:bookmarkStart w:id="20" w:name="_Toc498510343"/>
       <w:r>
         <w:rPr>
           <w:sz w:val="32"/>
@@ -3649,7 +3883,7 @@
           <w:sz w:val="28"/>
         </w:rPr>
       </w:pPr>
-      <w:bookmarkStart w:id="21" w:name="_Toc498456468"/>
+      <w:bookmarkStart w:id="21" w:name="_Toc498510344"/>
       <w:r>
         <w:rPr>
           <w:sz w:val="28"/>
@@ -3669,35 +3903,7 @@
         <w:rPr>
           <w:sz w:val="24"/>
         </w:rPr>
-        <w:t xml:space="preserve">The VR module will be responsible for the basic interface with </w:t>
-      </w:r>
-      <w:proofErr w:type="spellStart"/>
-      <w:r>
-        <w:rPr>
-          <w:sz w:val="24"/>
-        </w:rPr>
-        <w:t>SteamVR</w:t>
-      </w:r>
-      <w:proofErr w:type="spellEnd"/>
-      <w:r>
-        <w:rPr>
-          <w:sz w:val="24"/>
-        </w:rPr>
-        <w:t xml:space="preserve">, which allows for the game to be run on Oculus Rift and HTC Vive headsets, among others. This will mostly be done through the </w:t>
-      </w:r>
-      <w:proofErr w:type="spellStart"/>
-      <w:r>
-        <w:rPr>
-          <w:sz w:val="24"/>
-        </w:rPr>
-        <w:t>SteamVR</w:t>
-      </w:r>
-      <w:proofErr w:type="spellEnd"/>
-      <w:r>
-        <w:rPr>
-          <w:sz w:val="24"/>
-        </w:rPr>
-        <w:t xml:space="preserve"> API, but the VR module will interface with this code in order to create the experience.</w:t>
+        <w:t>The VR module will be responsible for the basic interface with SteamVR, which allows for the game to be run on Oculus Rift and HTC Vive headsets, among others. This will mostly be done through the SteamVR API, but the VR module will interface with this code in order to create the experience.</w:t>
       </w:r>
     </w:p>
     <w:p>
@@ -3707,7 +3913,7 @@
           <w:sz w:val="28"/>
         </w:rPr>
       </w:pPr>
-      <w:bookmarkStart w:id="22" w:name="_Toc498456469"/>
+      <w:bookmarkStart w:id="22" w:name="_Toc498510345"/>
       <w:r>
         <w:rPr>
           <w:sz w:val="28"/>
@@ -3799,15 +4005,7 @@
                               <w:spacing w:after="0"/>
                             </w:pPr>
                             <w:r>
-                              <w:t xml:space="preserve">FUNCTION </w:t>
-                            </w:r>
-                            <w:proofErr w:type="gramStart"/>
-                            <w:r>
-                              <w:t>Triangulate(</w:t>
-                            </w:r>
-                            <w:proofErr w:type="gramEnd"/>
-                            <w:r>
-                              <w:t>vertices[])</w:t>
+                              <w:t>FUNCTION Triangulate(vertices[])</w:t>
                             </w:r>
                           </w:p>
                           <w:p>
@@ -3816,15 +4014,7 @@
                             </w:pPr>
                             <w:r>
                               <w:tab/>
-                              <w:t xml:space="preserve">IF </w:t>
-                            </w:r>
-                            <w:proofErr w:type="spellStart"/>
-                            <w:r>
-                              <w:t>vertices.Length</w:t>
-                            </w:r>
-                            <w:proofErr w:type="spellEnd"/>
-                            <w:r>
-                              <w:t xml:space="preserve"> == 3 THEN</w:t>
+                              <w:t>IF vertices.Length == 3 THEN</w:t>
                             </w:r>
                           </w:p>
                           <w:p>
@@ -3836,14 +4026,7 @@
                             </w:r>
                             <w:r>
                               <w:tab/>
-                            </w:r>
-                            <w:proofErr w:type="gramStart"/>
-                            <w:r>
-                              <w:t>triangles</w:t>
-                            </w:r>
-                            <w:proofErr w:type="gramEnd"/>
-                            <w:r>
-                              <w:t xml:space="preserve"> = vertices</w:t>
+                              <w:t>triangles = vertices</w:t>
                             </w:r>
                           </w:p>
                           <w:p>
@@ -3852,15 +4035,7 @@
                             </w:pPr>
                             <w:r>
                               <w:tab/>
-                              <w:t xml:space="preserve">ELSE IF </w:t>
-                            </w:r>
-                            <w:proofErr w:type="spellStart"/>
-                            <w:r>
-                              <w:t>vertices.Length</w:t>
-                            </w:r>
-                            <w:proofErr w:type="spellEnd"/>
-                            <w:r>
-                              <w:t xml:space="preserve"> == 4 THEN</w:t>
+                              <w:t>ELSE IF vertices.Length == 4 THEN</w:t>
                             </w:r>
                           </w:p>
                           <w:p>
@@ -3872,25 +4047,7 @@
                             </w:r>
                             <w:r>
                               <w:tab/>
-                            </w:r>
-                            <w:proofErr w:type="spellStart"/>
-                            <w:proofErr w:type="gramStart"/>
-                            <w:r>
-                              <w:t>triangles.Add</w:t>
-                            </w:r>
-                            <w:proofErr w:type="spellEnd"/>
-                            <w:r>
-                              <w:t>(</w:t>
-                            </w:r>
-                            <w:proofErr w:type="gramEnd"/>
-                            <w:r>
-                              <w:t>vertices[0],vertices[</w:t>
-                            </w:r>
-                            <w:r>
-                              <w:t>1],vertices[2]</w:t>
-                            </w:r>
-                            <w:r>
-                              <w:t>)</w:t>
+                              <w:t>triangles.Add(vertices[0],vertices[1],vertices[2])</w:t>
                             </w:r>
                           </w:p>
                           <w:p>
@@ -3902,34 +4059,7 @@
                             </w:r>
                             <w:r>
                               <w:tab/>
-                            </w:r>
-                            <w:proofErr w:type="spellStart"/>
-                            <w:proofErr w:type="gramStart"/>
-                            <w:r>
-                              <w:t>triangles.Add</w:t>
-                            </w:r>
-                            <w:proofErr w:type="spellEnd"/>
-                            <w:r>
-                              <w:t>(</w:t>
-                            </w:r>
-                            <w:proofErr w:type="gramEnd"/>
-                            <w:r>
-                              <w:t>vertices[2</w:t>
-                            </w:r>
-                            <w:r>
-                              <w:t>],vertices[</w:t>
-                            </w:r>
-                            <w:r>
-                              <w:t>3</w:t>
-                            </w:r>
-                            <w:r>
-                              <w:t>],vertices[</w:t>
-                            </w:r>
-                            <w:r>
-                              <w:t>0</w:t>
-                            </w:r>
-                            <w:r>
-                              <w:t>])</w:t>
+                              <w:t>triangles.Add(vertices[2],vertices[3],vertices[0])</w:t>
                             </w:r>
                           </w:p>
                           <w:p>
@@ -3950,14 +4080,7 @@
                             </w:r>
                             <w:r>
                               <w:tab/>
-                            </w:r>
-                            <w:proofErr w:type="gramStart"/>
-                            <w:r>
-                              <w:t>centre</w:t>
-                            </w:r>
-                            <w:proofErr w:type="gramEnd"/>
-                            <w:r>
-                              <w:t xml:space="preserve"> = Average(vertices[])</w:t>
+                              <w:t>centre = Average(vertices[])</w:t>
                             </w:r>
                           </w:p>
                           <w:p>
@@ -3969,25 +4092,7 @@
                             </w:r>
                             <w:r>
                               <w:tab/>
-                            </w:r>
-                            <w:r>
-                              <w:t xml:space="preserve">FOR </w:t>
-                            </w:r>
-                            <w:proofErr w:type="spellStart"/>
-                            <w:r>
-                              <w:t>i</w:t>
-                            </w:r>
-                            <w:proofErr w:type="spellEnd"/>
-                            <w:r>
-                              <w:t xml:space="preserve">=0 TO </w:t>
-                            </w:r>
-                            <w:proofErr w:type="spellStart"/>
-                            <w:r>
-                              <w:t>vertices.Length</w:t>
-                            </w:r>
-                            <w:proofErr w:type="spellEnd"/>
-                            <w:r>
-                              <w:t xml:space="preserve"> – 2 DO</w:t>
+                              <w:t>FOR i=0 TO vertices.Length – 2 DO</w:t>
                             </w:r>
                           </w:p>
                           <w:p>
@@ -4002,27 +4107,7 @@
                             </w:r>
                             <w:r>
                               <w:tab/>
-                            </w:r>
-                            <w:proofErr w:type="spellStart"/>
-                            <w:proofErr w:type="gramStart"/>
-                            <w:r>
-                              <w:t>triangles.Add</w:t>
-                            </w:r>
-                            <w:proofErr w:type="spellEnd"/>
-                            <w:r>
-                              <w:t>(</w:t>
-                            </w:r>
-                            <w:proofErr w:type="gramEnd"/>
-                            <w:r>
-                              <w:t>centre, vertices[</w:t>
-                            </w:r>
-                            <w:proofErr w:type="spellStart"/>
-                            <w:r>
-                              <w:t>i</w:t>
-                            </w:r>
-                            <w:proofErr w:type="spellEnd"/>
-                            <w:r>
-                              <w:t>], vertices[i+1])</w:t>
+                              <w:t>triangles.Add(centre, vertices[i], vertices[i+1])</w:t>
                             </w:r>
                           </w:p>
                           <w:p>
@@ -4034,8 +4119,6 @@
                             </w:r>
                             <w:r>
                               <w:tab/>
-                            </w:r>
-                            <w:r>
                               <w:t>ENDFOR</w:t>
                             </w:r>
                           </w:p>
@@ -4048,19 +4131,7 @@
                             </w:r>
                             <w:r>
                               <w:tab/>
-                            </w:r>
-                            <w:proofErr w:type="spellStart"/>
-                            <w:proofErr w:type="gramStart"/>
-                            <w:r>
-                              <w:t>triangles.Add</w:t>
-                            </w:r>
-                            <w:proofErr w:type="spellEnd"/>
-                            <w:r>
-                              <w:t>(</w:t>
-                            </w:r>
-                            <w:proofErr w:type="gramEnd"/>
-                            <w:r>
-                              <w:t xml:space="preserve">vertices[vertices.Length-2], vertices[verticies.Length-1], vertices[0]) </w:t>
+                              <w:t xml:space="preserve">triangles.Add(vertices[vertices.Length-2], vertices[verticies.Length-1], vertices[0]) </w:t>
                             </w:r>
                           </w:p>
                           <w:p>
@@ -4110,15 +4181,7 @@
                         <w:spacing w:after="0"/>
                       </w:pPr>
                       <w:r>
-                        <w:t xml:space="preserve">FUNCTION </w:t>
-                      </w:r>
-                      <w:proofErr w:type="gramStart"/>
-                      <w:r>
-                        <w:t>Triangulate(</w:t>
-                      </w:r>
-                      <w:proofErr w:type="gramEnd"/>
-                      <w:r>
-                        <w:t>vertices[])</w:t>
+                        <w:t>FUNCTION Triangulate(vertices[])</w:t>
                       </w:r>
                     </w:p>
                     <w:p>
@@ -4127,15 +4190,7 @@
                       </w:pPr>
                       <w:r>
                         <w:tab/>
-                        <w:t xml:space="preserve">IF </w:t>
-                      </w:r>
-                      <w:proofErr w:type="spellStart"/>
-                      <w:r>
-                        <w:t>vertices.Length</w:t>
-                      </w:r>
-                      <w:proofErr w:type="spellEnd"/>
-                      <w:r>
-                        <w:t xml:space="preserve"> == 3 THEN</w:t>
+                        <w:t>IF vertices.Length == 3 THEN</w:t>
                       </w:r>
                     </w:p>
                     <w:p>
@@ -4147,14 +4202,7 @@
                       </w:r>
                       <w:r>
                         <w:tab/>
-                      </w:r>
-                      <w:proofErr w:type="gramStart"/>
-                      <w:r>
-                        <w:t>triangles</w:t>
-                      </w:r>
-                      <w:proofErr w:type="gramEnd"/>
-                      <w:r>
-                        <w:t xml:space="preserve"> = vertices</w:t>
+                        <w:t>triangles = vertices</w:t>
                       </w:r>
                     </w:p>
                     <w:p>
@@ -4163,15 +4211,7 @@
                       </w:pPr>
                       <w:r>
                         <w:tab/>
-                        <w:t xml:space="preserve">ELSE IF </w:t>
-                      </w:r>
-                      <w:proofErr w:type="spellStart"/>
-                      <w:r>
-                        <w:t>vertices.Length</w:t>
-                      </w:r>
-                      <w:proofErr w:type="spellEnd"/>
-                      <w:r>
-                        <w:t xml:space="preserve"> == 4 THEN</w:t>
+                        <w:t>ELSE IF vertices.Length == 4 THEN</w:t>
                       </w:r>
                     </w:p>
                     <w:p>
@@ -4183,25 +4223,7 @@
                       </w:r>
                       <w:r>
                         <w:tab/>
-                      </w:r>
-                      <w:proofErr w:type="spellStart"/>
-                      <w:proofErr w:type="gramStart"/>
-                      <w:r>
-                        <w:t>triangles.Add</w:t>
-                      </w:r>
-                      <w:proofErr w:type="spellEnd"/>
-                      <w:r>
-                        <w:t>(</w:t>
-                      </w:r>
-                      <w:proofErr w:type="gramEnd"/>
-                      <w:r>
-                        <w:t>vertices[0],vertices[</w:t>
-                      </w:r>
-                      <w:r>
-                        <w:t>1],vertices[2]</w:t>
-                      </w:r>
-                      <w:r>
-                        <w:t>)</w:t>
+                        <w:t>triangles.Add(vertices[0],vertices[1],vertices[2])</w:t>
                       </w:r>
                     </w:p>
                     <w:p>
@@ -4213,34 +4235,7 @@
                       </w:r>
                       <w:r>
                         <w:tab/>
-                      </w:r>
-                      <w:proofErr w:type="spellStart"/>
-                      <w:proofErr w:type="gramStart"/>
-                      <w:r>
-                        <w:t>triangles.Add</w:t>
-                      </w:r>
-                      <w:proofErr w:type="spellEnd"/>
-                      <w:r>
-                        <w:t>(</w:t>
-                      </w:r>
-                      <w:proofErr w:type="gramEnd"/>
-                      <w:r>
-                        <w:t>vertices[2</w:t>
-                      </w:r>
-                      <w:r>
-                        <w:t>],vertices[</w:t>
-                      </w:r>
-                      <w:r>
-                        <w:t>3</w:t>
-                      </w:r>
-                      <w:r>
-                        <w:t>],vertices[</w:t>
-                      </w:r>
-                      <w:r>
-                        <w:t>0</w:t>
-                      </w:r>
-                      <w:r>
-                        <w:t>])</w:t>
+                        <w:t>triangles.Add(vertices[2],vertices[3],vertices[0])</w:t>
                       </w:r>
                     </w:p>
                     <w:p>
@@ -4261,14 +4256,7 @@
                       </w:r>
                       <w:r>
                         <w:tab/>
-                      </w:r>
-                      <w:proofErr w:type="gramStart"/>
-                      <w:r>
-                        <w:t>centre</w:t>
-                      </w:r>
-                      <w:proofErr w:type="gramEnd"/>
-                      <w:r>
-                        <w:t xml:space="preserve"> = Average(vertices[])</w:t>
+                        <w:t>centre = Average(vertices[])</w:t>
                       </w:r>
                     </w:p>
                     <w:p>
@@ -4280,25 +4268,7 @@
                       </w:r>
                       <w:r>
                         <w:tab/>
-                      </w:r>
-                      <w:r>
-                        <w:t xml:space="preserve">FOR </w:t>
-                      </w:r>
-                      <w:proofErr w:type="spellStart"/>
-                      <w:r>
-                        <w:t>i</w:t>
-                      </w:r>
-                      <w:proofErr w:type="spellEnd"/>
-                      <w:r>
-                        <w:t xml:space="preserve">=0 TO </w:t>
-                      </w:r>
-                      <w:proofErr w:type="spellStart"/>
-                      <w:r>
-                        <w:t>vertices.Length</w:t>
-                      </w:r>
-                      <w:proofErr w:type="spellEnd"/>
-                      <w:r>
-                        <w:t xml:space="preserve"> – 2 DO</w:t>
+                        <w:t>FOR i=0 TO vertices.Length – 2 DO</w:t>
                       </w:r>
                     </w:p>
                     <w:p>
@@ -4313,27 +4283,7 @@
                       </w:r>
                       <w:r>
                         <w:tab/>
-                      </w:r>
-                      <w:proofErr w:type="spellStart"/>
-                      <w:proofErr w:type="gramStart"/>
-                      <w:r>
-                        <w:t>triangles.Add</w:t>
-                      </w:r>
-                      <w:proofErr w:type="spellEnd"/>
-                      <w:r>
-                        <w:t>(</w:t>
-                      </w:r>
-                      <w:proofErr w:type="gramEnd"/>
-                      <w:r>
-                        <w:t>centre, vertices[</w:t>
-                      </w:r>
-                      <w:proofErr w:type="spellStart"/>
-                      <w:r>
-                        <w:t>i</w:t>
-                      </w:r>
-                      <w:proofErr w:type="spellEnd"/>
-                      <w:r>
-                        <w:t>], vertices[i+1])</w:t>
+                        <w:t>triangles.Add(centre, vertices[i], vertices[i+1])</w:t>
                       </w:r>
                     </w:p>
                     <w:p>
@@ -4345,8 +4295,6 @@
                       </w:r>
                       <w:r>
                         <w:tab/>
-                      </w:r>
-                      <w:r>
                         <w:t>ENDFOR</w:t>
                       </w:r>
                     </w:p>
@@ -4359,19 +4307,7 @@
                       </w:r>
                       <w:r>
                         <w:tab/>
-                      </w:r>
-                      <w:proofErr w:type="spellStart"/>
-                      <w:proofErr w:type="gramStart"/>
-                      <w:r>
-                        <w:t>triangles.Add</w:t>
-                      </w:r>
-                      <w:proofErr w:type="spellEnd"/>
-                      <w:r>
-                        <w:t>(</w:t>
-                      </w:r>
-                      <w:proofErr w:type="gramEnd"/>
-                      <w:r>
-                        <w:t xml:space="preserve">vertices[vertices.Length-2], vertices[verticies.Length-1], vertices[0]) </w:t>
+                        <w:t xml:space="preserve">triangles.Add(vertices[vertices.Length-2], vertices[verticies.Length-1], vertices[0]) </w:t>
                       </w:r>
                     </w:p>
                     <w:p>
@@ -4430,7 +4366,18 @@
         <w:t>)</w:t>
       </w:r>
       <w:r>
-        <w:t>, it gets the midpoint of the shape and takes triangles from that point to the vertices. Whilst this is not the most efficient algorithm, and only works for convex shapes, it is the simplest, requiring no matrix algebra to work.</w:t>
+        <w:t>, it gets the midpoint of the shape and takes triangles from that point to the vertices. Whilst this is not the most efficient algorithm, and only works for convex shapes</w:t>
+      </w:r>
+      <w:r>
+        <w:t xml:space="preserve"> (shapes with a</w:t>
+      </w:r>
+      <w:r>
+        <w:t>ll angles less than 180 degrees)</w:t>
+      </w:r>
+      <w:bookmarkStart w:id="23" w:name="_GoBack"/>
+      <w:bookmarkEnd w:id="23"/>
+      <w:r>
+        <w:t>, it is the simplest, requiring no matrix algebra to work.</w:t>
       </w:r>
     </w:p>
     <w:p>
@@ -4440,14 +4387,14 @@
           <w:sz w:val="28"/>
         </w:rPr>
       </w:pPr>
-      <w:bookmarkStart w:id="23" w:name="_Toc498456470"/>
+      <w:bookmarkStart w:id="24" w:name="_Toc498510346"/>
       <w:r>
         <w:rPr>
           <w:sz w:val="28"/>
         </w:rPr>
         <w:t>Player</w:t>
       </w:r>
-      <w:bookmarkEnd w:id="23"/>
+      <w:bookmarkEnd w:id="24"/>
     </w:p>
     <w:p>
       <w:pPr>
@@ -4460,21 +4407,7 @@
         <w:rPr>
           <w:sz w:val="24"/>
         </w:rPr>
-        <w:t xml:space="preserve">The player module will be responsible for handling the </w:t>
-      </w:r>
-      <w:proofErr w:type="gramStart"/>
-      <w:r>
-        <w:rPr>
-          <w:sz w:val="24"/>
-        </w:rPr>
-        <w:t>players</w:t>
-      </w:r>
-      <w:proofErr w:type="gramEnd"/>
-      <w:r>
-        <w:rPr>
-          <w:sz w:val="24"/>
-        </w:rPr>
-        <w:t xml:space="preserve"> actions in the world and passing these onto the respective classes which handle said actions. It will listen for events such as the player pulling the trigger on their controller, determine the appropriate action, and execute it from the respective class.</w:t>
+        <w:t>The player module will be responsible for handling the players actions in the world and passing these onto the respective classes which handle said actions. It will listen for events such as the player pulling the trigger on their controller, determine the appropriate action, and execute it from the respective class.</w:t>
       </w:r>
     </w:p>
     <w:p>
@@ -4484,14 +4417,14 @@
           <w:sz w:val="28"/>
         </w:rPr>
       </w:pPr>
-      <w:bookmarkStart w:id="24" w:name="_Toc498456471"/>
+      <w:bookmarkStart w:id="25" w:name="_Toc498510347"/>
       <w:r>
         <w:rPr>
           <w:sz w:val="28"/>
         </w:rPr>
         <w:t>Menu</w:t>
       </w:r>
-      <w:bookmarkEnd w:id="24"/>
+      <w:bookmarkEnd w:id="25"/>
     </w:p>
     <w:p>
       <w:pPr>
@@ -4509,62 +4442,564 @@
     </w:p>
     <w:p>
       <w:pPr>
+        <w:pStyle w:val="Heading3"/>
+        <w:rPr>
+          <w:sz w:val="28"/>
+        </w:rPr>
+      </w:pPr>
+      <w:bookmarkStart w:id="26" w:name="_Toc498510348"/>
+      <w:r>
+        <w:rPr>
+          <w:sz w:val="28"/>
+        </w:rPr>
+        <w:t>Grouping</w:t>
+      </w:r>
+      <w:bookmarkEnd w:id="26"/>
+    </w:p>
+    <w:p>
+      <w:pPr>
+        <w:jc w:val="both"/>
+        <w:rPr>
+          <w:sz w:val="24"/>
+        </w:rPr>
+      </w:pPr>
+      <w:r>
+        <w:rPr>
+          <w:sz w:val="24"/>
+        </w:rPr>
+        <w:t>The grouping module will handle the grouping of objects into groups. This will then allow the user to interact with multiple objects as if they were just one, allowing them to more easily manipulate them. All objects will also be in a ‘base’ group, which will allow moving and scaling the entire project around the user.</w:t>
+      </w:r>
+    </w:p>
+    <w:p>
+      <w:pPr>
+        <w:pStyle w:val="Heading4"/>
+        <w:rPr>
+          <w:sz w:val="24"/>
+        </w:rPr>
+      </w:pPr>
+      <w:r>
+        <w:rPr>
+          <w:sz w:val="24"/>
+        </w:rPr>
+        <w:t>Grouping Algorithms</w:t>
+      </w:r>
+    </w:p>
+    <w:p>
+      <w:pPr>
+        <w:rPr>
+          <w:sz w:val="24"/>
+        </w:rPr>
+      </w:pPr>
+      <w:r>
+        <w:rPr>
+          <w:noProof/>
+          <w:sz w:val="24"/>
+          <w:lang w:eastAsia="en-GB"/>
+        </w:rPr>
+        <mc:AlternateContent>
+          <mc:Choice Requires="wps">
+            <w:drawing>
+              <wp:inline distT="0" distB="0" distL="0" distR="0">
+                <wp:extent cx="6724650" cy="1404620"/>
+                <wp:effectExtent l="0" t="0" r="19050" b="20320"/>
+                <wp:docPr id="24" name="Text Box 2"/>
+                <wp:cNvGraphicFramePr>
+                  <a:graphicFrameLocks xmlns:a="http://schemas.openxmlformats.org/drawingml/2006/main"/>
+                </wp:cNvGraphicFramePr>
+                <a:graphic xmlns:a="http://schemas.openxmlformats.org/drawingml/2006/main">
+                  <a:graphicData uri="http://schemas.microsoft.com/office/word/2010/wordprocessingShape">
+                    <wps:wsp>
+                      <wps:cNvSpPr txBox="1">
+                        <a:spLocks noChangeArrowheads="1"/>
+                      </wps:cNvSpPr>
+                      <wps:spPr bwMode="auto">
+                        <a:xfrm>
+                          <a:off x="0" y="0"/>
+                          <a:ext cx="6724650" cy="1404620"/>
+                        </a:xfrm>
+                        <a:prstGeom prst="rect">
+                          <a:avLst/>
+                        </a:prstGeom>
+                        <a:solidFill>
+                          <a:srgbClr val="FFFFFF"/>
+                        </a:solidFill>
+                        <a:ln w="9525">
+                          <a:solidFill>
+                            <a:srgbClr val="000000"/>
+                          </a:solidFill>
+                          <a:miter lim="800000"/>
+                          <a:headEnd/>
+                          <a:tailEnd/>
+                        </a:ln>
+                      </wps:spPr>
+                      <wps:txbx>
+                        <w:txbxContent>
+                          <w:p>
+                            <w:pPr>
+                              <w:spacing w:after="0"/>
+                            </w:pPr>
+                            <w:r>
+                              <w:t>Dictionary&lt;</w:t>
+                            </w:r>
+                            <w:r>
+                              <w:t>Group</w:t>
+                            </w:r>
+                            <w:r>
+                              <w:t>, List&lt;Transform&gt;&gt; groups</w:t>
+                            </w:r>
+                          </w:p>
+                          <w:p>
+                            <w:pPr>
+                              <w:spacing w:after="0"/>
+                            </w:pPr>
+                            <w:r>
+                              <w:t>FUNCTION AddToGroup(</w:t>
+                            </w:r>
+                            <w:r>
+                              <w:t xml:space="preserve">Group group, </w:t>
+                            </w:r>
+                            <w:r>
+                              <w:t>Transform trans)</w:t>
+                            </w:r>
+                          </w:p>
+                          <w:p>
+                            <w:pPr>
+                              <w:spacing w:after="0"/>
+                            </w:pPr>
+                            <w:r>
+                              <w:tab/>
+                              <w:t>trans.parent = this.transform</w:t>
+                            </w:r>
+                          </w:p>
+                          <w:p>
+                            <w:pPr>
+                              <w:spacing w:after="0"/>
+                            </w:pPr>
+                            <w:r>
+                              <w:tab/>
+                            </w:r>
+                            <w:r>
+                              <w:t>groups[group</w:t>
+                            </w:r>
+                            <w:r>
+                              <w:t>].Add(trans)</w:t>
+                            </w:r>
+                          </w:p>
+                          <w:p>
+                            <w:pPr>
+                              <w:spacing w:after="0"/>
+                            </w:pPr>
+                            <w:r>
+                              <w:t>ENDFUNCTION</w:t>
+                            </w:r>
+                          </w:p>
+                          <w:p>
+                            <w:pPr>
+                              <w:spacing w:after="0"/>
+                            </w:pPr>
+                          </w:p>
+                          <w:p>
+                            <w:pPr>
+                              <w:spacing w:after="0"/>
+                            </w:pPr>
+                            <w:r>
+                              <w:t>FUNCTION RemoveFromGroup(Transform trans)</w:t>
+                            </w:r>
+                          </w:p>
+                          <w:p>
+                            <w:pPr>
+                              <w:spacing w:after="0"/>
+                            </w:pPr>
+                            <w:r>
+                              <w:tab/>
+                              <w:t>trans.parent = defaultParent</w:t>
+                            </w:r>
+                          </w:p>
+                          <w:p>
+                            <w:pPr>
+                              <w:spacing w:after="0"/>
+                            </w:pPr>
+                            <w:r>
+                              <w:tab/>
+                            </w:r>
+                            <w:r>
+                              <w:t>groups[group</w:t>
+                            </w:r>
+                            <w:r>
+                              <w:t>].Remove(trans)</w:t>
+                            </w:r>
+                          </w:p>
+                          <w:p>
+                            <w:pPr>
+                              <w:spacing w:after="0"/>
+                            </w:pPr>
+                            <w:r>
+                              <w:tab/>
+                            </w:r>
+                            <w:r>
+                              <w:t>IF groups[group</w:t>
+                            </w:r>
+                            <w:r>
+                              <w:t>].Length == 0 THEN</w:t>
+                            </w:r>
+                          </w:p>
+                          <w:p>
+                            <w:pPr>
+                              <w:spacing w:after="0"/>
+                            </w:pPr>
+                            <w:r>
+                              <w:tab/>
+                            </w:r>
+                            <w:r>
+                              <w:tab/>
+                              <w:t>groups.</w:t>
+                            </w:r>
+                            <w:r>
+                              <w:t>Remove(group)</w:t>
+                            </w:r>
+                          </w:p>
+                          <w:p>
+                            <w:pPr>
+                              <w:spacing w:after="0"/>
+                            </w:pPr>
+                            <w:r>
+                              <w:tab/>
+                              <w:t>ENDIF</w:t>
+                            </w:r>
+                          </w:p>
+                          <w:p>
+                            <w:pPr>
+                              <w:spacing w:after="0"/>
+                            </w:pPr>
+                            <w:r>
+                              <w:t>ENDFUNCTION</w:t>
+                            </w:r>
+                          </w:p>
+                          <w:p>
+                            <w:pPr>
+                              <w:spacing w:after="0"/>
+                            </w:pPr>
+                          </w:p>
+                          <w:p>
+                            <w:pPr>
+                              <w:spacing w:after="0"/>
+                            </w:pPr>
+                            <w:r>
+                              <w:t>FUNCTION CreateGroup(string groupName)</w:t>
+                            </w:r>
+                          </w:p>
+                          <w:p>
+                            <w:pPr>
+                              <w:spacing w:after="0"/>
+                            </w:pPr>
+                            <w:r>
+                              <w:tab/>
+                              <w:t>GameObject go = new GameObject</w:t>
+                            </w:r>
+                          </w:p>
+                          <w:p>
+                            <w:pPr>
+                              <w:spacing w:after="0"/>
+                            </w:pPr>
+                            <w:r>
+                              <w:tab/>
+                              <w:t>go.name = groupName</w:t>
+                            </w:r>
+                          </w:p>
+                          <w:p>
+                            <w:pPr>
+                              <w:spacing w:after="0"/>
+                            </w:pPr>
+                            <w:r>
+                              <w:tab/>
+                            </w:r>
+                            <w:r>
+                              <w:t>go.AddComponent&lt;Group&gt;</w:t>
+                            </w:r>
+                          </w:p>
+                          <w:p>
+                            <w:pPr>
+                              <w:spacing w:after="0"/>
+                            </w:pPr>
+                            <w:r>
+                              <w:tab/>
+                              <w:t>groups.Add(group, new List&lt;Transform&gt;)</w:t>
+                            </w:r>
+                          </w:p>
+                          <w:p>
+                            <w:pPr>
+                              <w:spacing w:after="0"/>
+                            </w:pPr>
+                            <w:r>
+                              <w:t>ENDFUNCTION</w:t>
+                            </w:r>
+                          </w:p>
+                        </w:txbxContent>
+                      </wps:txbx>
+                      <wps:bodyPr rot="0" vert="horz" wrap="square" lIns="91440" tIns="45720" rIns="91440" bIns="45720" anchor="t" anchorCtr="0">
+                        <a:spAutoFit/>
+                      </wps:bodyPr>
+                    </wps:wsp>
+                  </a:graphicData>
+                </a:graphic>
+              </wp:inline>
+            </w:drawing>
+          </mc:Choice>
+          <mc:Fallback>
+            <w:pict>
+              <v:shape id="_x0000_s1031" type="#_x0000_t202" style="width:529.5pt;height:110.6pt;visibility:visible;mso-wrap-style:square;mso-left-percent:-10001;mso-top-percent:-10001;mso-position-horizontal:absolute;mso-position-horizontal-relative:char;mso-position-vertical:absolute;mso-position-vertical-relative:line;mso-left-percent:-10001;mso-top-percent:-10001;v-text-anchor:top" o:gfxdata="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">
+                <v:textbox style="mso-fit-shape-to-text:t">
+                  <w:txbxContent>
+                    <w:p>
+                      <w:pPr>
+                        <w:spacing w:after="0"/>
+                      </w:pPr>
+                      <w:r>
+                        <w:t>Dictionary&lt;</w:t>
+                      </w:r>
+                      <w:r>
+                        <w:t>Group</w:t>
+                      </w:r>
+                      <w:r>
+                        <w:t>, List&lt;Transform&gt;&gt; groups</w:t>
+                      </w:r>
+                    </w:p>
+                    <w:p>
+                      <w:pPr>
+                        <w:spacing w:after="0"/>
+                      </w:pPr>
+                      <w:r>
+                        <w:t>FUNCTION AddToGroup(</w:t>
+                      </w:r>
+                      <w:r>
+                        <w:t xml:space="preserve">Group group, </w:t>
+                      </w:r>
+                      <w:r>
+                        <w:t>Transform trans)</w:t>
+                      </w:r>
+                    </w:p>
+                    <w:p>
+                      <w:pPr>
+                        <w:spacing w:after="0"/>
+                      </w:pPr>
+                      <w:r>
+                        <w:tab/>
+                        <w:t>trans.parent = this.transform</w:t>
+                      </w:r>
+                    </w:p>
+                    <w:p>
+                      <w:pPr>
+                        <w:spacing w:after="0"/>
+                      </w:pPr>
+                      <w:r>
+                        <w:tab/>
+                      </w:r>
+                      <w:r>
+                        <w:t>groups[group</w:t>
+                      </w:r>
+                      <w:r>
+                        <w:t>].Add(trans)</w:t>
+                      </w:r>
+                    </w:p>
+                    <w:p>
+                      <w:pPr>
+                        <w:spacing w:after="0"/>
+                      </w:pPr>
+                      <w:r>
+                        <w:t>ENDFUNCTION</w:t>
+                      </w:r>
+                    </w:p>
+                    <w:p>
+                      <w:pPr>
+                        <w:spacing w:after="0"/>
+                      </w:pPr>
+                    </w:p>
+                    <w:p>
+                      <w:pPr>
+                        <w:spacing w:after="0"/>
+                      </w:pPr>
+                      <w:r>
+                        <w:t>FUNCTION RemoveFromGroup(Transform trans)</w:t>
+                      </w:r>
+                    </w:p>
+                    <w:p>
+                      <w:pPr>
+                        <w:spacing w:after="0"/>
+                      </w:pPr>
+                      <w:r>
+                        <w:tab/>
+                        <w:t>trans.parent = defaultParent</w:t>
+                      </w:r>
+                    </w:p>
+                    <w:p>
+                      <w:pPr>
+                        <w:spacing w:after="0"/>
+                      </w:pPr>
+                      <w:r>
+                        <w:tab/>
+                      </w:r>
+                      <w:r>
+                        <w:t>groups[group</w:t>
+                      </w:r>
+                      <w:r>
+                        <w:t>].Remove(trans)</w:t>
+                      </w:r>
+                    </w:p>
+                    <w:p>
+                      <w:pPr>
+                        <w:spacing w:after="0"/>
+                      </w:pPr>
+                      <w:r>
+                        <w:tab/>
+                      </w:r>
+                      <w:r>
+                        <w:t>IF groups[group</w:t>
+                      </w:r>
+                      <w:r>
+                        <w:t>].Length == 0 THEN</w:t>
+                      </w:r>
+                    </w:p>
+                    <w:p>
+                      <w:pPr>
+                        <w:spacing w:after="0"/>
+                      </w:pPr>
+                      <w:r>
+                        <w:tab/>
+                      </w:r>
+                      <w:r>
+                        <w:tab/>
+                        <w:t>groups.</w:t>
+                      </w:r>
+                      <w:r>
+                        <w:t>Remove(group)</w:t>
+                      </w:r>
+                    </w:p>
+                    <w:p>
+                      <w:pPr>
+                        <w:spacing w:after="0"/>
+                      </w:pPr>
+                      <w:r>
+                        <w:tab/>
+                        <w:t>ENDIF</w:t>
+                      </w:r>
+                    </w:p>
+                    <w:p>
+                      <w:pPr>
+                        <w:spacing w:after="0"/>
+                      </w:pPr>
+                      <w:r>
+                        <w:t>ENDFUNCTION</w:t>
+                      </w:r>
+                    </w:p>
+                    <w:p>
+                      <w:pPr>
+                        <w:spacing w:after="0"/>
+                      </w:pPr>
+                    </w:p>
+                    <w:p>
+                      <w:pPr>
+                        <w:spacing w:after="0"/>
+                      </w:pPr>
+                      <w:r>
+                        <w:t>FUNCTION CreateGroup(string groupName)</w:t>
+                      </w:r>
+                    </w:p>
+                    <w:p>
+                      <w:pPr>
+                        <w:spacing w:after="0"/>
+                      </w:pPr>
+                      <w:r>
+                        <w:tab/>
+                        <w:t>GameObject go = new GameObject</w:t>
+                      </w:r>
+                    </w:p>
+                    <w:p>
+                      <w:pPr>
+                        <w:spacing w:after="0"/>
+                      </w:pPr>
+                      <w:r>
+                        <w:tab/>
+                        <w:t>go.name = groupName</w:t>
+                      </w:r>
+                    </w:p>
+                    <w:p>
+                      <w:pPr>
+                        <w:spacing w:after="0"/>
+                      </w:pPr>
+                      <w:r>
+                        <w:tab/>
+                      </w:r>
+                      <w:r>
+                        <w:t>go.AddComponent&lt;Group&gt;</w:t>
+                      </w:r>
+                    </w:p>
+                    <w:p>
+                      <w:pPr>
+                        <w:spacing w:after="0"/>
+                      </w:pPr>
+                      <w:r>
+                        <w:tab/>
+                        <w:t>groups.Add(group, new List&lt;Transform&gt;)</w:t>
+                      </w:r>
+                    </w:p>
+                    <w:p>
+                      <w:pPr>
+                        <w:spacing w:after="0"/>
+                      </w:pPr>
+                      <w:r>
+                        <w:t>ENDFUNCTION</w:t>
+                      </w:r>
+                    </w:p>
+                  </w:txbxContent>
+                </v:textbox>
+                <w10:anchorlock/>
+              </v:shape>
+            </w:pict>
+          </mc:Fallback>
+        </mc:AlternateContent>
+      </w:r>
+      <w:bookmarkStart w:id="27" w:name="_Toc497300398"/>
+      <w:bookmarkStart w:id="28" w:name="_Toc498510349"/>
+    </w:p>
+    <w:p>
+      <w:pPr>
+        <w:jc w:val="both"/>
+        <w:rPr>
+          <w:sz w:val="24"/>
+        </w:rPr>
+      </w:pPr>
+      <w:r>
+        <w:rPr>
+          <w:sz w:val="24"/>
+        </w:rPr>
+        <w:t>These three algorithms describe how to create groups, and add and remove items to and from them.</w:t>
+      </w:r>
+      <w:r>
+        <w:rPr>
+          <w:sz w:val="24"/>
+        </w:rPr>
+        <w:t xml:space="preserve"> </w:t>
+      </w:r>
+      <w:r>
+        <w:rPr>
+          <w:sz w:val="24"/>
+        </w:rPr>
+        <w:t xml:space="preserve">In order to keep track of groups, I will use a dictionary of lists, as this allows me to reference the groups as lists, as each key corresponds to the object which is the parent of the group, and the individual items in the group, which are obtained by finding it in the list </w:t>
+      </w:r>
+    </w:p>
+    <w:p>
+      <w:pPr>
         <w:pStyle w:val="Heading1"/>
         <w:rPr>
           <w:sz w:val="36"/>
         </w:rPr>
       </w:pPr>
-      <w:bookmarkStart w:id="25" w:name="_Toc497300398"/>
-      <w:bookmarkStart w:id="26" w:name="_Toc498456472"/>
       <w:r>
         <w:rPr>
           <w:sz w:val="36"/>
         </w:rPr>
+        <w:lastRenderedPageBreak/>
         <w:t>Development</w:t>
-      </w:r>
-      <w:bookmarkEnd w:id="25"/>
-      <w:bookmarkEnd w:id="26"/>
-    </w:p>
-    <w:p>
-      <w:pPr>
-        <w:jc w:val="both"/>
-        <w:rPr>
-          <w:sz w:val="24"/>
-        </w:rPr>
-      </w:pPr>
-      <w:r>
-        <w:rPr>
-          <w:sz w:val="24"/>
-        </w:rPr>
-        <w:t>My development will be split into phases, with each phase adding more fea</w:t>
-      </w:r>
-      <w:r>
-        <w:rPr>
-          <w:sz w:val="24"/>
-        </w:rPr>
-        <w:t>tures</w:t>
-      </w:r>
-      <w:r>
-        <w:rPr>
-          <w:sz w:val="24"/>
-        </w:rPr>
-        <w:t xml:space="preserve"> as time progresses. After each phase I will test the entire project with my target audience in order to gain feedback so that I can make changes to the design to tailor the game to them.</w:t>
-      </w:r>
-    </w:p>
-    <w:p>
-      <w:pPr>
-        <w:pStyle w:val="Heading2"/>
-        <w:rPr>
-          <w:sz w:val="32"/>
-        </w:rPr>
-      </w:pPr>
-      <w:bookmarkStart w:id="27" w:name="_Toc497300399"/>
-      <w:bookmarkStart w:id="28" w:name="_Toc498456473"/>
-      <w:r>
-        <w:rPr>
-          <w:sz w:val="32"/>
-        </w:rPr>
-        <w:t>Initial Development</w:t>
       </w:r>
       <w:bookmarkEnd w:id="27"/>
       <w:bookmarkEnd w:id="28"/>
@@ -4580,25 +5015,39 @@
         <w:rPr>
           <w:sz w:val="24"/>
         </w:rPr>
-        <w:t xml:space="preserve">My initial development phase will add the base features required to create a working </w:t>
-      </w:r>
-      <w:r>
-        <w:rPr>
-          <w:sz w:val="24"/>
-        </w:rPr>
-        <w:t>solution</w:t>
-      </w:r>
-      <w:r>
-        <w:rPr>
-          <w:sz w:val="24"/>
-        </w:rPr>
-        <w:t xml:space="preserve">. This will allow for the </w:t>
-      </w:r>
-      <w:r>
-        <w:rPr>
-          <w:sz w:val="24"/>
-        </w:rPr>
-        <w:t>project to be able to work, and be semi usable, if a bit simplistic by the end of this phase.</w:t>
+        <w:t>My development will be split into phases, with each phase adding more features as time progresses. After each phase I will test the entire project with my target audience in order to gain feedback so that I can make changes to the design to tailor the game to them.</w:t>
+      </w:r>
+    </w:p>
+    <w:p>
+      <w:pPr>
+        <w:pStyle w:val="Heading2"/>
+        <w:rPr>
+          <w:sz w:val="32"/>
+        </w:rPr>
+      </w:pPr>
+      <w:bookmarkStart w:id="29" w:name="_Toc497300399"/>
+      <w:bookmarkStart w:id="30" w:name="_Toc498510350"/>
+      <w:r>
+        <w:rPr>
+          <w:sz w:val="32"/>
+        </w:rPr>
+        <w:t>Initial Development</w:t>
+      </w:r>
+      <w:bookmarkEnd w:id="29"/>
+      <w:bookmarkEnd w:id="30"/>
+    </w:p>
+    <w:p>
+      <w:pPr>
+        <w:jc w:val="both"/>
+        <w:rPr>
+          <w:sz w:val="24"/>
+        </w:rPr>
+      </w:pPr>
+      <w:r>
+        <w:rPr>
+          <w:sz w:val="24"/>
+        </w:rPr>
+        <w:t>My initial development phase will add the base features required to create a working solution. This will allow for the project to be able to work, and be semi usable, if a bit simplistic by the end of this phase.</w:t>
       </w:r>
     </w:p>
     <w:p>
@@ -4608,7 +5057,7 @@
           <w:sz w:val="28"/>
         </w:rPr>
       </w:pPr>
-      <w:bookmarkStart w:id="29" w:name="_Toc498456474"/>
+      <w:bookmarkStart w:id="31" w:name="_Toc498510351"/>
       <w:r>
         <w:rPr>
           <w:noProof/>
@@ -4684,7 +5133,7 @@
         </w:rPr>
         <w:t>Setting up the Workspace</w:t>
       </w:r>
-      <w:bookmarkEnd w:id="29"/>
+      <w:bookmarkEnd w:id="31"/>
     </w:p>
     <w:p>
       <w:pPr>
@@ -4730,7 +5179,7 @@
           <w:lang w:eastAsia="en-GB"/>
         </w:rPr>
       </w:pPr>
-      <w:bookmarkStart w:id="30" w:name="_Toc498456475"/>
+      <w:bookmarkStart w:id="32" w:name="_Toc498510352"/>
       <w:r>
         <w:rPr>
           <w:noProof/>
@@ -4816,7 +5265,7 @@
         </w:rPr>
         <w:t>Offhand UI</w:t>
       </w:r>
-      <w:bookmarkEnd w:id="30"/>
+      <w:bookmarkEnd w:id="32"/>
     </w:p>
     <w:p>
       <w:pPr>
@@ -4845,7 +5294,6 @@
           <w:noProof/>
           <w:lang w:eastAsia="en-GB"/>
         </w:rPr>
-        <w:lastRenderedPageBreak/>
         <w:drawing>
           <wp:anchor distT="0" distB="0" distL="114300" distR="114300" simplePos="0" relativeHeight="251664384" behindDoc="1" locked="0" layoutInCell="1" allowOverlap="1">
             <wp:simplePos x="0" y="0"/>
@@ -4954,14 +5402,15 @@
           <w:noProof/>
           <w:lang w:eastAsia="en-GB"/>
         </w:rPr>
+        <w:lastRenderedPageBreak/>
         <w:drawing>
           <wp:anchor distT="0" distB="0" distL="114300" distR="114300" simplePos="0" relativeHeight="251665408" behindDoc="1" locked="0" layoutInCell="1" allowOverlap="1">
             <wp:simplePos x="0" y="0"/>
             <wp:positionH relativeFrom="margin">
-              <wp:posOffset>2409825</wp:posOffset>
+              <wp:align>right</wp:align>
             </wp:positionH>
             <wp:positionV relativeFrom="paragraph">
-              <wp:posOffset>487680</wp:posOffset>
+              <wp:posOffset>11430</wp:posOffset>
             </wp:positionV>
             <wp:extent cx="4233545" cy="4754880"/>
             <wp:effectExtent l="0" t="0" r="0" b="7620"/>
@@ -5023,23 +5472,30 @@
           <w:sz w:val="24"/>
           <w:lang w:eastAsia="en-GB"/>
         </w:rPr>
-        <w:t xml:space="preserve">I created a spinner script and attached it </w:t>
-      </w:r>
-      <w:proofErr w:type="spellStart"/>
-      <w:r>
+        <w:t>I created a spinner script and attached it to each of the previews shapes so that they would move up and down and rotate, allowing them to be more dynamic to the user, and therefore more interesting.</w:t>
+      </w:r>
+    </w:p>
+    <w:p>
+      <w:pPr>
+        <w:jc w:val="both"/>
         <w:rPr>
           <w:sz w:val="24"/>
           <w:lang w:eastAsia="en-GB"/>
         </w:rPr>
-        <w:t>to</w:t>
-      </w:r>
-      <w:proofErr w:type="spellEnd"/>
+      </w:pPr>
       <w:r>
         <w:rPr>
           <w:sz w:val="24"/>
           <w:lang w:eastAsia="en-GB"/>
         </w:rPr>
-        <w:t xml:space="preserve"> each of the previews shapes so that they would move up and down and rotate, allowing them to be more dynamic to the user, and therefore more interesting.</w:t>
+        <w:t xml:space="preserve">The spinner script is fairly simple – when the game is started, it calculates the minimum and maximum positions </w:t>
+      </w:r>
+      <w:r>
+        <w:rPr>
+          <w:sz w:val="24"/>
+          <w:lang w:eastAsia="en-GB"/>
+        </w:rPr>
+        <w:t xml:space="preserve">it should reach, then each frame it moves towards one of them at a constant speed. When it reaches the minimum or maximum value, it toggles the ‘up’ Boolean, and so reverses its direction for the next frame. </w:t>
       </w:r>
     </w:p>
     <w:p>
@@ -5055,15 +5511,17 @@
           <w:sz w:val="24"/>
           <w:lang w:eastAsia="en-GB"/>
         </w:rPr>
-        <w:t xml:space="preserve">The spinner script is fairly simple – when the game is started, it calculates the minimum and maximum positions </w:t>
-      </w:r>
-      <w:r>
+        <w:t>It also rotates a random rotation, which is a point on the unit sphere. This means that the speed of rotation should be constant.</w:t>
+      </w:r>
+    </w:p>
+    <w:p>
+      <w:pPr>
+        <w:jc w:val="both"/>
         <w:rPr>
           <w:sz w:val="24"/>
           <w:lang w:eastAsia="en-GB"/>
         </w:rPr>
-        <w:t xml:space="preserve">it should reach, then each frame it moves towards one of them at a constant speed. When it reaches the minimum or maximum value, it toggles the ‘up’ Boolean, and so reverses its direction for the next frame. </w:t>
-      </w:r>
+      </w:pPr>
     </w:p>
     <w:p>
       <w:pPr>
@@ -5073,13 +5531,15 @@
           <w:lang w:eastAsia="en-GB"/>
         </w:rPr>
       </w:pPr>
-      <w:r>
+    </w:p>
+    <w:p>
+      <w:pPr>
+        <w:jc w:val="both"/>
         <w:rPr>
           <w:sz w:val="24"/>
           <w:lang w:eastAsia="en-GB"/>
         </w:rPr>
-        <w:t>It also rotates a random rotation, which is a point on the unit sphere. This means that the speed of rotation should be constant.</w:t>
-      </w:r>
+      </w:pPr>
     </w:p>
     <w:p>
       <w:pPr>
@@ -5092,30 +5552,13 @@
     </w:p>
     <w:p>
       <w:pPr>
-        <w:jc w:val="both"/>
-        <w:rPr>
-          <w:sz w:val="24"/>
+        <w:pStyle w:val="Heading3"/>
+        <w:rPr>
+          <w:sz w:val="28"/>
           <w:lang w:eastAsia="en-GB"/>
         </w:rPr>
       </w:pPr>
-    </w:p>
-    <w:p>
-      <w:pPr>
-        <w:jc w:val="both"/>
-        <w:rPr>
-          <w:sz w:val="24"/>
-          <w:lang w:eastAsia="en-GB"/>
-        </w:rPr>
-      </w:pPr>
-    </w:p>
-    <w:p>
-      <w:pPr>
-        <w:jc w:val="both"/>
-        <w:rPr>
-          <w:sz w:val="24"/>
-          <w:lang w:eastAsia="en-GB"/>
-        </w:rPr>
-      </w:pPr>
+      <w:bookmarkStart w:id="33" w:name="_Toc498510353"/>
       <w:r>
         <w:rPr>
           <w:noProof/>
@@ -5128,7 +5571,7 @@
               <wp:align>right</wp:align>
             </wp:positionH>
             <wp:positionV relativeFrom="paragraph">
-              <wp:posOffset>268605</wp:posOffset>
+              <wp:posOffset>4445</wp:posOffset>
             </wp:positionV>
             <wp:extent cx="3599815" cy="1871980"/>
             <wp:effectExtent l="0" t="0" r="635" b="0"/>
@@ -5185,22 +5628,14 @@
           </wp:anchor>
         </w:drawing>
       </w:r>
-    </w:p>
-    <w:p>
-      <w:pPr>
-        <w:pStyle w:val="Heading3"/>
+      <w:r>
         <w:rPr>
           <w:sz w:val="28"/>
           <w:lang w:eastAsia="en-GB"/>
         </w:rPr>
-      </w:pPr>
-      <w:r>
-        <w:rPr>
-          <w:sz w:val="28"/>
-          <w:lang w:eastAsia="en-GB"/>
-        </w:rPr>
         <w:t>Drawing a Line for the Main Controller</w:t>
       </w:r>
+      <w:bookmarkEnd w:id="33"/>
     </w:p>
     <w:p>
       <w:pPr>
@@ -5363,6 +5798,7 @@
           <w:lang w:eastAsia="en-GB"/>
         </w:rPr>
       </w:pPr>
+      <w:bookmarkStart w:id="34" w:name="_Toc498510354"/>
       <w:r>
         <w:rPr>
           <w:noProof/>
@@ -5439,6 +5875,7 @@
         </w:rPr>
         <w:t>The Event System</w:t>
       </w:r>
+      <w:bookmarkEnd w:id="34"/>
     </w:p>
     <w:p>
       <w:pPr>
@@ -5453,55 +5890,7 @@
           <w:sz w:val="24"/>
           <w:lang w:eastAsia="en-GB"/>
         </w:rPr>
-        <w:t xml:space="preserve">In order to tell whether the controller buttons are pressed down, I need to use the </w:t>
-      </w:r>
-      <w:proofErr w:type="spellStart"/>
-      <w:r>
-        <w:rPr>
-          <w:sz w:val="24"/>
-          <w:lang w:eastAsia="en-GB"/>
-        </w:rPr>
-        <w:t>SteamVR</w:t>
-      </w:r>
-      <w:proofErr w:type="spellEnd"/>
-      <w:r>
-        <w:rPr>
-          <w:sz w:val="24"/>
-          <w:lang w:eastAsia="en-GB"/>
-        </w:rPr>
-        <w:t xml:space="preserve"> event system. To do this, I first added </w:t>
-      </w:r>
-      <w:proofErr w:type="spellStart"/>
-      <w:r>
-        <w:rPr>
-          <w:sz w:val="24"/>
-          <w:lang w:eastAsia="en-GB"/>
-        </w:rPr>
-        <w:t>TrackedController</w:t>
-      </w:r>
-      <w:proofErr w:type="spellEnd"/>
-      <w:r>
-        <w:rPr>
-          <w:sz w:val="24"/>
-          <w:lang w:eastAsia="en-GB"/>
-        </w:rPr>
-        <w:t xml:space="preserve"> scripts to both objects, which allows them to create events, which I can subscribe to through other scripts. In order to do this, I simply add my function to the correct event on the controller script, and </w:t>
-      </w:r>
-      <w:proofErr w:type="spellStart"/>
-      <w:r>
-        <w:rPr>
-          <w:sz w:val="24"/>
-          <w:lang w:eastAsia="en-GB"/>
-        </w:rPr>
-        <w:t>SteamVR</w:t>
-      </w:r>
-      <w:proofErr w:type="spellEnd"/>
-      <w:r>
-        <w:rPr>
-          <w:sz w:val="24"/>
-          <w:lang w:eastAsia="en-GB"/>
-        </w:rPr>
-        <w:t xml:space="preserve"> will trigger that function whenever the trigger is clicked.</w:t>
+        <w:t>In order to tell whether the controller buttons are pressed down, I need to use the SteamVR event system. To do this, I first added TrackedController scripts to both objects, which allows them to create events, which I can subscribe to through other scripts. In order to do this, I simply add my function to the correct event on the controller script, and SteamVR will trigger that function whenever the trigger is clicked.</w:t>
       </w:r>
       <w:r>
         <w:rPr>
@@ -5519,6 +5908,7 @@
           <w:lang w:eastAsia="en-GB"/>
         </w:rPr>
       </w:pPr>
+      <w:bookmarkStart w:id="35" w:name="_Toc498510355"/>
       <w:r>
         <w:rPr>
           <w:noProof/>
@@ -5595,6 +5985,7 @@
         </w:rPr>
         <w:t>Spawning Primitives</w:t>
       </w:r>
+      <w:bookmarkEnd w:id="35"/>
     </w:p>
     <w:p>
       <w:pPr>
@@ -5632,39 +6023,7 @@
           <w:sz w:val="24"/>
           <w:lang w:eastAsia="en-GB"/>
         </w:rPr>
-        <w:t xml:space="preserve">In order to spawn the primitives, I need to keep track of which primitive I am spawning. As Unity has an </w:t>
-      </w:r>
-      <w:proofErr w:type="spellStart"/>
-      <w:r>
-        <w:rPr>
-          <w:sz w:val="24"/>
-          <w:lang w:eastAsia="en-GB"/>
-        </w:rPr>
-        <w:t>enum</w:t>
-      </w:r>
-      <w:proofErr w:type="spellEnd"/>
-      <w:r>
-        <w:rPr>
-          <w:sz w:val="24"/>
-          <w:lang w:eastAsia="en-GB"/>
-        </w:rPr>
-        <w:t xml:space="preserve"> of these, I can simply create an instance of that </w:t>
-      </w:r>
-      <w:proofErr w:type="spellStart"/>
-      <w:r>
-        <w:rPr>
-          <w:sz w:val="24"/>
-          <w:lang w:eastAsia="en-GB"/>
-        </w:rPr>
-        <w:t>enum</w:t>
-      </w:r>
-      <w:proofErr w:type="spellEnd"/>
-      <w:r>
-        <w:rPr>
-          <w:sz w:val="24"/>
-          <w:lang w:eastAsia="en-GB"/>
-        </w:rPr>
-        <w:t xml:space="preserve"> to define the current primitive.</w:t>
+        <w:t>In order to spawn the primitives, I need to keep track of which primitive I am spawning. As Unity has an enum of these, I can simply create an instance of that enum to define the current primitive.</w:t>
       </w:r>
     </w:p>
     <w:p>
@@ -5750,39 +6109,7 @@
           <w:sz w:val="24"/>
           <w:lang w:eastAsia="en-GB"/>
         </w:rPr>
-        <w:t xml:space="preserve">In order to press the buttons, I am using </w:t>
-      </w:r>
-      <w:proofErr w:type="spellStart"/>
-      <w:r>
-        <w:rPr>
-          <w:sz w:val="24"/>
-          <w:lang w:eastAsia="en-GB"/>
-        </w:rPr>
-        <w:t>button.OnClick.Invoke</w:t>
-      </w:r>
-      <w:proofErr w:type="spellEnd"/>
-      <w:r>
-        <w:rPr>
-          <w:sz w:val="24"/>
-          <w:lang w:eastAsia="en-GB"/>
-        </w:rPr>
-        <w:t xml:space="preserve">, as it allows me to specify the actions of the buttons in the editor, and it is the simplest way to activate the button. In the editor, I assigned each button’s </w:t>
-      </w:r>
-      <w:proofErr w:type="spellStart"/>
-      <w:r>
-        <w:rPr>
-          <w:sz w:val="24"/>
-          <w:lang w:eastAsia="en-GB"/>
-        </w:rPr>
-        <w:t>onClick</w:t>
-      </w:r>
-      <w:proofErr w:type="spellEnd"/>
-      <w:r>
-        <w:rPr>
-          <w:sz w:val="24"/>
-          <w:lang w:eastAsia="en-GB"/>
-        </w:rPr>
-        <w:t xml:space="preserve"> event to the function corresponding to selecting the correct primitive in the Pen class.</w:t>
+        <w:t>In order to press the buttons, I am using button.OnClick.Invoke, as it allows me to specify the actions of the buttons in the editor, and it is the simplest way to activate the button. In the editor, I assigned each button’s onClick event to the function corresponding to selecting the correct primitive in the Pen class.</w:t>
       </w:r>
     </w:p>
     <w:p>
@@ -5815,15 +6142,12 @@
           <w:lang w:eastAsia="en-GB"/>
         </w:rPr>
       </w:pPr>
-      <w:bookmarkStart w:id="31" w:name="_GoBack"/>
-      <w:bookmarkEnd w:id="31"/>
     </w:p>
     <w:sectPr>
       <w:pgSz w:w="11906" w:h="16838"/>
       <w:pgMar w:top="720" w:right="720" w:bottom="720" w:left="720" w:header="708" w:footer="708" w:gutter="0"/>
       <w:pgNumType w:start="1"/>
       <w:cols w:space="708"/>
-      <w:titlePg/>
       <w:docGrid w:linePitch="360"/>
     </w:sectPr>
   </w:body>
@@ -5898,7 +6222,7 @@
         <w:color w:val="5B9BD5" w:themeColor="accent1"/>
         <w:sz w:val="28"/>
       </w:rPr>
-      <w:t>8</w:t>
+      <w:t>6</w:t>
     </w:r>
     <w:r>
       <w:rPr>
@@ -5957,7 +6281,7 @@
         <w:color w:val="5B9BD5" w:themeColor="accent1"/>
         <w:sz w:val="28"/>
       </w:rPr>
-      <w:t>1</w:t>
+      <w:t xml:space="preserve"> </w:t>
     </w:r>
     <w:r>
       <w:rPr>
@@ -5968,11 +6292,6 @@
       </w:rPr>
       <w:fldChar w:fldCharType="end"/>
     </w:r>
-  </w:p>
-  <w:p>
-    <w:pPr>
-      <w:pStyle w:val="Footer"/>
-    </w:pPr>
   </w:p>
 </w:ftr>
 </file>
@@ -6088,7 +6407,6 @@
                             <w:dataBinding w:prefixMappings="xmlns:ns0='http://purl.org/dc/elements/1.1/' xmlns:ns1='http://schemas.openxmlformats.org/package/2006/metadata/core-properties' " w:xpath="/ns1:coreProperties[1]/ns0:title[1]" w:storeItemID="{6C3C8BC8-F283-45AE-878A-BAB7291924A1}"/>
                             <w:text/>
                           </w:sdtPr>
-                          <w:sdtEndPr/>
                           <w:sdtContent>
                             <w:p>
                               <w:pPr>
@@ -6133,7 +6451,7 @@
         </mc:Choice>
         <mc:Fallback>
           <w:pict>
-            <v:rect id="Rectangle 197" o:spid="_x0000_s1031" style="position:absolute;margin-left:0;margin-top:0;width:468.5pt;height:21.3pt;z-index:-251657216;visibility:visible;mso-wrap-style:square;mso-width-percent:1000;mso-height-percent:27;mso-top-percent:45;mso-wrap-distance-left:9.35pt;mso-wrap-distance-top:0;mso-wrap-distance-right:9.35pt;mso-wrap-distance-bottom:0;mso-position-horizontal:center;mso-position-horizontal-relative:margin;mso-position-vertical-relative:page;mso-width-percent:1000;mso-height-percent:27;mso-top-percent:45;mso-width-relative:margin;mso-height-relative:page;v-text-anchor:middle" o:gfxdata="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" o:allowoverlap="f" fillcolor="#5b9bd5 [3204]" stroked="f" strokeweight="1pt">
+            <v:rect id="Rectangle 197" o:spid="_x0000_s1032" style="position:absolute;margin-left:0;margin-top:0;width:468.5pt;height:21.3pt;z-index:-251657216;visibility:visible;mso-wrap-style:square;mso-width-percent:1000;mso-height-percent:27;mso-top-percent:45;mso-wrap-distance-left:9.35pt;mso-wrap-distance-top:0;mso-wrap-distance-right:9.35pt;mso-wrap-distance-bottom:0;mso-position-horizontal:center;mso-position-horizontal-relative:margin;mso-position-vertical-relative:page;mso-width-percent:1000;mso-height-percent:27;mso-top-percent:45;mso-width-relative:margin;mso-height-relative:page;v-text-anchor:middle" o:gfxdata="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" o:allowoverlap="f" fillcolor="#5b9bd5 [3204]" stroked="f" strokeweight="1pt">
               <v:textbox style="mso-fit-shape-to-text:t">
                 <w:txbxContent>
                   <w:sdt>
@@ -6149,7 +6467,6 @@
                       <w:dataBinding w:prefixMappings="xmlns:ns0='http://purl.org/dc/elements/1.1/' xmlns:ns1='http://schemas.openxmlformats.org/package/2006/metadata/core-properties' " w:xpath="/ns1:coreProperties[1]/ns0:title[1]" w:storeItemID="{6C3C8BC8-F283-45AE-878A-BAB7291924A1}"/>
                       <w:text/>
                     </w:sdtPr>
-                    <w:sdtEndPr/>
                     <w:sdtContent>
                       <w:p>
                         <w:pPr>
@@ -6270,7 +6587,6 @@
                             <w:dataBinding w:prefixMappings="xmlns:ns0='http://purl.org/dc/elements/1.1/' xmlns:ns1='http://schemas.openxmlformats.org/package/2006/metadata/core-properties' " w:xpath="/ns1:coreProperties[1]/ns0:title[1]" w:storeItemID="{6C3C8BC8-F283-45AE-878A-BAB7291924A1}"/>
                             <w:text/>
                           </w:sdtPr>
-                          <w:sdtEndPr/>
                           <w:sdtContent>
                             <w:p>
                               <w:pPr>
@@ -6315,7 +6631,7 @@
         </mc:Choice>
         <mc:Fallback>
           <w:pict>
-            <v:rect id="Rectangle 1" o:spid="_x0000_s1032" style="position:absolute;margin-left:0;margin-top:0;width:468.5pt;height:21.3pt;z-index:-251655168;visibility:visible;mso-wrap-style:square;mso-width-percent:1000;mso-height-percent:27;mso-top-percent:45;mso-wrap-distance-left:9.35pt;mso-wrap-distance-top:0;mso-wrap-distance-right:9.35pt;mso-wrap-distance-bottom:0;mso-position-horizontal:center;mso-position-horizontal-relative:margin;mso-position-vertical-relative:page;mso-width-percent:1000;mso-height-percent:27;mso-top-percent:45;mso-width-relative:margin;mso-height-relative:page;v-text-anchor:middle" o:gfxdata="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" o:allowoverlap="f" fillcolor="#5b9bd5 [3204]" stroked="f" strokeweight="1pt">
+            <v:rect id="Rectangle 1" o:spid="_x0000_s1033" style="position:absolute;margin-left:0;margin-top:0;width:468.5pt;height:21.3pt;z-index:-251655168;visibility:visible;mso-wrap-style:square;mso-width-percent:1000;mso-height-percent:27;mso-top-percent:45;mso-wrap-distance-left:9.35pt;mso-wrap-distance-top:0;mso-wrap-distance-right:9.35pt;mso-wrap-distance-bottom:0;mso-position-horizontal:center;mso-position-horizontal-relative:margin;mso-position-vertical-relative:page;mso-width-percent:1000;mso-height-percent:27;mso-top-percent:45;mso-width-relative:margin;mso-height-relative:page;v-text-anchor:middle" o:gfxdata="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" o:allowoverlap="f" fillcolor="#5b9bd5 [3204]" stroked="f" strokeweight="1pt">
               <v:textbox style="mso-fit-shape-to-text:t">
                 <w:txbxContent>
                   <w:sdt>
@@ -6331,7 +6647,6 @@
                       <w:dataBinding w:prefixMappings="xmlns:ns0='http://purl.org/dc/elements/1.1/' xmlns:ns1='http://schemas.openxmlformats.org/package/2006/metadata/core-properties' " w:xpath="/ns1:coreProperties[1]/ns0:title[1]" w:storeItemID="{6C3C8BC8-F283-45AE-878A-BAB7291924A1}"/>
                       <w:text/>
                     </w:sdtPr>
-                    <w:sdtEndPr/>
                     <w:sdtContent>
                       <w:p>
                         <w:pPr>
@@ -7621,7 +7936,7 @@
 </file>
 
 <file path=customXml/itemProps2.xml><?xml version="1.0" encoding="utf-8"?>
-<ds:datastoreItem xmlns:ds="http://schemas.openxmlformats.org/officeDocument/2006/customXml" ds:itemID="{3F556703-D5CC-4339-BDA1-083249B27C7C}">
+<ds:datastoreItem xmlns:ds="http://schemas.openxmlformats.org/officeDocument/2006/customXml" ds:itemID="{90B11E16-39E4-424A-85D3-62E7BBA710A5}">
   <ds:schemaRefs>
     <ds:schemaRef ds:uri="http://schemas.openxmlformats.org/officeDocument/2006/bibliography"/>
   </ds:schemaRefs>

</xml_diff>

<commit_message>
Documented Preview & Button Script
</commit_message>
<xml_diff>
--- a/Write Up/VR Modelling.docx
+++ b/Write Up/VR Modelling.docx
@@ -4374,10 +4374,38 @@
       <w:r>
         <w:t>ll angles less than 180 degrees)</w:t>
       </w:r>
-      <w:bookmarkStart w:id="23" w:name="_GoBack"/>
+      <w:r>
+        <w:t>, it is the simplest, requiring no matrix algebra to work.</w:t>
+      </w:r>
+    </w:p>
+    <w:p>
+      <w:pPr>
+        <w:pStyle w:val="Heading3"/>
+        <w:rPr>
+          <w:sz w:val="28"/>
+        </w:rPr>
+      </w:pPr>
+      <w:bookmarkStart w:id="23" w:name="_Toc498510346"/>
+      <w:r>
+        <w:rPr>
+          <w:sz w:val="28"/>
+        </w:rPr>
+        <w:t>Player</w:t>
+      </w:r>
       <w:bookmarkEnd w:id="23"/>
-      <w:r>
-        <w:t>, it is the simplest, requiring no matrix algebra to work.</w:t>
+    </w:p>
+    <w:p>
+      <w:pPr>
+        <w:jc w:val="both"/>
+        <w:rPr>
+          <w:sz w:val="24"/>
+        </w:rPr>
+      </w:pPr>
+      <w:r>
+        <w:rPr>
+          <w:sz w:val="24"/>
+        </w:rPr>
+        <w:t>The player module will be responsible for handling the players actions in the world and passing these onto the respective classes which handle said actions. It will listen for events such as the player pulling the trigger on their controller, determine the appropriate action, and execute it from the respective class.</w:t>
       </w:r>
     </w:p>
     <w:p>
@@ -4387,12 +4415,12 @@
           <w:sz w:val="28"/>
         </w:rPr>
       </w:pPr>
-      <w:bookmarkStart w:id="24" w:name="_Toc498510346"/>
+      <w:bookmarkStart w:id="24" w:name="_Toc498510347"/>
       <w:r>
         <w:rPr>
           <w:sz w:val="28"/>
         </w:rPr>
-        <w:t>Player</w:t>
+        <w:t>Menu</w:t>
       </w:r>
       <w:bookmarkEnd w:id="24"/>
     </w:p>
@@ -4407,7 +4435,7 @@
         <w:rPr>
           <w:sz w:val="24"/>
         </w:rPr>
-        <w:t>The player module will be responsible for handling the players actions in the world and passing these onto the respective classes which handle said actions. It will listen for events such as the player pulling the trigger on their controller, determine the appropriate action, and execute it from the respective class.</w:t>
+        <w:t>The menu module will be responsible for handling the menus in the game, both around the player’s offhand, and any menus that can be placed in the world. Each menu item should perform an action, and at a minimum, it should have controls for saving, loading, changing the colour of spawned polygons, and spawning shapes.</w:t>
       </w:r>
     </w:p>
     <w:p>
@@ -4417,44 +4445,14 @@
           <w:sz w:val="28"/>
         </w:rPr>
       </w:pPr>
-      <w:bookmarkStart w:id="25" w:name="_Toc498510347"/>
+      <w:bookmarkStart w:id="25" w:name="_Toc498510348"/>
       <w:r>
         <w:rPr>
           <w:sz w:val="28"/>
         </w:rPr>
-        <w:t>Menu</w:t>
+        <w:t>Grouping</w:t>
       </w:r>
       <w:bookmarkEnd w:id="25"/>
-    </w:p>
-    <w:p>
-      <w:pPr>
-        <w:jc w:val="both"/>
-        <w:rPr>
-          <w:sz w:val="24"/>
-        </w:rPr>
-      </w:pPr>
-      <w:r>
-        <w:rPr>
-          <w:sz w:val="24"/>
-        </w:rPr>
-        <w:t>The menu module will be responsible for handling the menus in the game, both around the player’s offhand, and any menus that can be placed in the world. Each menu item should perform an action, and at a minimum, it should have controls for saving, loading, changing the colour of spawned polygons, and spawning shapes.</w:t>
-      </w:r>
-    </w:p>
-    <w:p>
-      <w:pPr>
-        <w:pStyle w:val="Heading3"/>
-        <w:rPr>
-          <w:sz w:val="28"/>
-        </w:rPr>
-      </w:pPr>
-      <w:bookmarkStart w:id="26" w:name="_Toc498510348"/>
-      <w:r>
-        <w:rPr>
-          <w:sz w:val="28"/>
-        </w:rPr>
-        <w:t>Grouping</w:t>
-      </w:r>
-      <w:bookmarkEnd w:id="26"/>
     </w:p>
     <w:p>
       <w:pPr>
@@ -4958,8 +4956,8 @@
           </mc:Fallback>
         </mc:AlternateContent>
       </w:r>
-      <w:bookmarkStart w:id="27" w:name="_Toc497300398"/>
-      <w:bookmarkStart w:id="28" w:name="_Toc498510349"/>
+      <w:bookmarkStart w:id="26" w:name="_Toc497300398"/>
+      <w:bookmarkStart w:id="27" w:name="_Toc498510349"/>
     </w:p>
     <w:p>
       <w:pPr>
@@ -5001,8 +4999,40 @@
         <w:lastRenderedPageBreak/>
         <w:t>Development</w:t>
       </w:r>
+      <w:bookmarkEnd w:id="26"/>
       <w:bookmarkEnd w:id="27"/>
+    </w:p>
+    <w:p>
+      <w:pPr>
+        <w:jc w:val="both"/>
+        <w:rPr>
+          <w:sz w:val="24"/>
+        </w:rPr>
+      </w:pPr>
+      <w:r>
+        <w:rPr>
+          <w:sz w:val="24"/>
+        </w:rPr>
+        <w:t>My development will be split into phases, with each phase adding more features as time progresses. After each phase I will test the entire project with my target audience in order to gain feedback so that I can make changes to the design to tailor the game to them.</w:t>
+      </w:r>
+    </w:p>
+    <w:p>
+      <w:pPr>
+        <w:pStyle w:val="Heading2"/>
+        <w:rPr>
+          <w:sz w:val="32"/>
+        </w:rPr>
+      </w:pPr>
+      <w:bookmarkStart w:id="28" w:name="_Toc497300399"/>
+      <w:bookmarkStart w:id="29" w:name="_Toc498510350"/>
+      <w:r>
+        <w:rPr>
+          <w:sz w:val="32"/>
+        </w:rPr>
+        <w:t>Initial Development</w:t>
+      </w:r>
       <w:bookmarkEnd w:id="28"/>
+      <w:bookmarkEnd w:id="29"/>
     </w:p>
     <w:p>
       <w:pPr>
@@ -5015,38 +5045,6 @@
         <w:rPr>
           <w:sz w:val="24"/>
         </w:rPr>
-        <w:t>My development will be split into phases, with each phase adding more features as time progresses. After each phase I will test the entire project with my target audience in order to gain feedback so that I can make changes to the design to tailor the game to them.</w:t>
-      </w:r>
-    </w:p>
-    <w:p>
-      <w:pPr>
-        <w:pStyle w:val="Heading2"/>
-        <w:rPr>
-          <w:sz w:val="32"/>
-        </w:rPr>
-      </w:pPr>
-      <w:bookmarkStart w:id="29" w:name="_Toc497300399"/>
-      <w:bookmarkStart w:id="30" w:name="_Toc498510350"/>
-      <w:r>
-        <w:rPr>
-          <w:sz w:val="32"/>
-        </w:rPr>
-        <w:t>Initial Development</w:t>
-      </w:r>
-      <w:bookmarkEnd w:id="29"/>
-      <w:bookmarkEnd w:id="30"/>
-    </w:p>
-    <w:p>
-      <w:pPr>
-        <w:jc w:val="both"/>
-        <w:rPr>
-          <w:sz w:val="24"/>
-        </w:rPr>
-      </w:pPr>
-      <w:r>
-        <w:rPr>
-          <w:sz w:val="24"/>
-        </w:rPr>
         <w:t>My initial development phase will add the base features required to create a working solution. This will allow for the project to be able to work, and be semi usable, if a bit simplistic by the end of this phase.</w:t>
       </w:r>
     </w:p>
@@ -5057,7 +5055,7 @@
           <w:sz w:val="28"/>
         </w:rPr>
       </w:pPr>
-      <w:bookmarkStart w:id="31" w:name="_Toc498510351"/>
+      <w:bookmarkStart w:id="30" w:name="_Toc498510351"/>
       <w:r>
         <w:rPr>
           <w:noProof/>
@@ -5133,7 +5131,7 @@
         </w:rPr>
         <w:t>Setting up the Workspace</w:t>
       </w:r>
-      <w:bookmarkEnd w:id="31"/>
+      <w:bookmarkEnd w:id="30"/>
     </w:p>
     <w:p>
       <w:pPr>
@@ -5179,7 +5177,7 @@
           <w:lang w:eastAsia="en-GB"/>
         </w:rPr>
       </w:pPr>
-      <w:bookmarkStart w:id="32" w:name="_Toc498510352"/>
+      <w:bookmarkStart w:id="31" w:name="_Toc498510352"/>
       <w:r>
         <w:rPr>
           <w:noProof/>
@@ -5265,7 +5263,7 @@
         </w:rPr>
         <w:t>Offhand UI</w:t>
       </w:r>
-      <w:bookmarkEnd w:id="32"/>
+      <w:bookmarkEnd w:id="31"/>
     </w:p>
     <w:p>
       <w:pPr>
@@ -5558,7 +5556,7 @@
           <w:lang w:eastAsia="en-GB"/>
         </w:rPr>
       </w:pPr>
-      <w:bookmarkStart w:id="33" w:name="_Toc498510353"/>
+      <w:bookmarkStart w:id="32" w:name="_Toc498510353"/>
       <w:r>
         <w:rPr>
           <w:noProof/>
@@ -5635,7 +5633,7 @@
         </w:rPr>
         <w:t>Drawing a Line for the Main Controller</w:t>
       </w:r>
-      <w:bookmarkEnd w:id="33"/>
+      <w:bookmarkEnd w:id="32"/>
     </w:p>
     <w:p>
       <w:pPr>
@@ -5798,7 +5796,7 @@
           <w:lang w:eastAsia="en-GB"/>
         </w:rPr>
       </w:pPr>
-      <w:bookmarkStart w:id="34" w:name="_Toc498510354"/>
+      <w:bookmarkStart w:id="33" w:name="_Toc498510354"/>
       <w:r>
         <w:rPr>
           <w:noProof/>
@@ -5875,7 +5873,7 @@
         </w:rPr>
         <w:t>The Event System</w:t>
       </w:r>
-      <w:bookmarkEnd w:id="34"/>
+      <w:bookmarkEnd w:id="33"/>
     </w:p>
     <w:p>
       <w:pPr>
@@ -5908,7 +5906,7 @@
           <w:lang w:eastAsia="en-GB"/>
         </w:rPr>
       </w:pPr>
-      <w:bookmarkStart w:id="35" w:name="_Toc498510355"/>
+      <w:bookmarkStart w:id="34" w:name="_Toc498510355"/>
       <w:r>
         <w:rPr>
           <w:noProof/>
@@ -5985,7 +5983,7 @@
         </w:rPr>
         <w:t>Spawning Primitives</w:t>
       </w:r>
-      <w:bookmarkEnd w:id="35"/>
+      <w:bookmarkEnd w:id="34"/>
     </w:p>
     <w:p>
       <w:pPr>
@@ -6116,7 +6114,7 @@
       <w:pPr>
         <w:jc w:val="both"/>
         <w:rPr>
-          <w:sz w:val="24"/>
+          <w:noProof/>
           <w:lang w:eastAsia="en-GB"/>
         </w:rPr>
       </w:pPr>
@@ -6134,6 +6132,286 @@
         </w:rPr>
         <w:t xml:space="preserve"> </w:t>
       </w:r>
+    </w:p>
+    <w:p>
+      <w:pPr>
+        <w:pStyle w:val="Heading3"/>
+        <w:rPr>
+          <w:sz w:val="28"/>
+          <w:lang w:eastAsia="en-GB"/>
+        </w:rPr>
+      </w:pPr>
+      <w:r>
+        <w:rPr>
+          <w:noProof/>
+          <w:lang w:eastAsia="en-GB"/>
+        </w:rPr>
+        <w:drawing>
+          <wp:anchor distT="0" distB="0" distL="114300" distR="114300" simplePos="0" relativeHeight="251671552" behindDoc="1" locked="0" layoutInCell="1" allowOverlap="1">
+            <wp:simplePos x="0" y="0"/>
+            <wp:positionH relativeFrom="margin">
+              <wp:align>right</wp:align>
+            </wp:positionH>
+            <wp:positionV relativeFrom="paragraph">
+              <wp:posOffset>8890</wp:posOffset>
+            </wp:positionV>
+            <wp:extent cx="2819400" cy="2552700"/>
+            <wp:effectExtent l="0" t="0" r="0" b="0"/>
+            <wp:wrapTight wrapText="bothSides">
+              <wp:wrapPolygon edited="0">
+                <wp:start x="0" y="0"/>
+                <wp:lineTo x="0" y="21439"/>
+                <wp:lineTo x="21454" y="21439"/>
+                <wp:lineTo x="21454" y="0"/>
+                <wp:lineTo x="0" y="0"/>
+              </wp:wrapPolygon>
+            </wp:wrapTight>
+            <wp:docPr id="25" name="Picture 25"/>
+            <wp:cNvGraphicFramePr>
+              <a:graphicFrameLocks xmlns:a="http://schemas.openxmlformats.org/drawingml/2006/main" noChangeAspect="1"/>
+            </wp:cNvGraphicFramePr>
+            <a:graphic xmlns:a="http://schemas.openxmlformats.org/drawingml/2006/main">
+              <a:graphicData uri="http://schemas.openxmlformats.org/drawingml/2006/picture">
+                <pic:pic xmlns:pic="http://schemas.openxmlformats.org/drawingml/2006/picture">
+                  <pic:nvPicPr>
+                    <pic:cNvPr id="1" name=""/>
+                    <pic:cNvPicPr/>
+                  </pic:nvPicPr>
+                  <pic:blipFill>
+                    <a:blip r:embed="rId24">
+                      <a:extLst>
+                        <a:ext uri="{28A0092B-C50C-407E-A947-70E740481C1C}">
+                          <a14:useLocalDpi xmlns:a14="http://schemas.microsoft.com/office/drawing/2010/main" val="0"/>
+                        </a:ext>
+                      </a:extLst>
+                    </a:blip>
+                    <a:stretch>
+                      <a:fillRect/>
+                    </a:stretch>
+                  </pic:blipFill>
+                  <pic:spPr>
+                    <a:xfrm>
+                      <a:off x="0" y="0"/>
+                      <a:ext cx="2819400" cy="2552700"/>
+                    </a:xfrm>
+                    <a:prstGeom prst="rect">
+                      <a:avLst/>
+                    </a:prstGeom>
+                  </pic:spPr>
+                </pic:pic>
+              </a:graphicData>
+            </a:graphic>
+            <wp14:sizeRelH relativeFrom="page">
+              <wp14:pctWidth>0</wp14:pctWidth>
+            </wp14:sizeRelH>
+            <wp14:sizeRelV relativeFrom="page">
+              <wp14:pctHeight>0</wp14:pctHeight>
+            </wp14:sizeRelV>
+          </wp:anchor>
+        </w:drawing>
+      </w:r>
+      <w:r>
+        <w:rPr>
+          <w:sz w:val="28"/>
+          <w:lang w:eastAsia="en-GB"/>
+        </w:rPr>
+        <w:t>Changing the Button Script</w:t>
+      </w:r>
+    </w:p>
+    <w:p>
+      <w:pPr>
+        <w:jc w:val="both"/>
+        <w:rPr>
+          <w:noProof/>
+          <w:lang w:eastAsia="en-GB"/>
+        </w:rPr>
+      </w:pPr>
+      <w:r>
+        <w:rPr>
+          <w:sz w:val="24"/>
+          <w:lang w:eastAsia="en-GB"/>
+        </w:rPr>
+        <w:t>The current Unity button script, while useful for most desktop applications, does not work in VR. In order to remedy this, I created a new script to replace it called VRButton, and extended it with a class called PrimitiveButton. This will allow me to later create buttons that have different actions to spawning primitives that exhibit the same behaviour of highlighting when selected.</w:t>
+      </w:r>
+      <w:r>
+        <w:rPr>
+          <w:noProof/>
+          <w:lang w:eastAsia="en-GB"/>
+        </w:rPr>
+        <w:t xml:space="preserve"> </w:t>
+      </w:r>
+    </w:p>
+    <w:p>
+      <w:pPr>
+        <w:jc w:val="both"/>
+        <w:rPr>
+          <w:noProof/>
+          <w:lang w:eastAsia="en-GB"/>
+        </w:rPr>
+      </w:pPr>
+      <w:r>
+        <w:rPr>
+          <w:noProof/>
+          <w:lang w:eastAsia="en-GB"/>
+        </w:rPr>
+        <w:t>Creating the VR button is as simple as creating a script with two methods, one for selection, which highlights the button, and one for deselection, which resets the colour back to the default. I also defined two colours, which default to white and red, but can be changed in the editor at a later time.</w:t>
+      </w:r>
+    </w:p>
+    <w:p>
+      <w:pPr>
+        <w:jc w:val="both"/>
+        <w:rPr>
+          <w:sz w:val="24"/>
+          <w:lang w:eastAsia="en-GB"/>
+        </w:rPr>
+      </w:pPr>
+      <w:r>
+        <w:rPr>
+          <w:noProof/>
+          <w:lang w:eastAsia="en-GB"/>
+        </w:rPr>
+        <w:t>PrimitiveButton is a simple extension of the VRButton class, which adds one new method – SelectType, which returns the type of the button, as selected in the editor. This then allows me to call that method in the main script and change the preview and spawned objects accordingly.</w:t>
+      </w:r>
+    </w:p>
+    <w:p>
+      <w:pPr>
+        <w:pStyle w:val="Heading3"/>
+        <w:rPr>
+          <w:sz w:val="28"/>
+          <w:lang w:eastAsia="en-GB"/>
+        </w:rPr>
+      </w:pPr>
+      <w:r>
+        <w:rPr>
+          <w:noProof/>
+          <w:lang w:eastAsia="en-GB"/>
+        </w:rPr>
+        <w:drawing>
+          <wp:anchor distT="0" distB="0" distL="114300" distR="114300" simplePos="0" relativeHeight="251672576" behindDoc="1" locked="0" layoutInCell="1" allowOverlap="1">
+            <wp:simplePos x="0" y="0"/>
+            <wp:positionH relativeFrom="margin">
+              <wp:align>right</wp:align>
+            </wp:positionH>
+            <wp:positionV relativeFrom="paragraph">
+              <wp:posOffset>21590</wp:posOffset>
+            </wp:positionV>
+            <wp:extent cx="3505200" cy="1522095"/>
+            <wp:effectExtent l="0" t="0" r="0" b="1905"/>
+            <wp:wrapTight wrapText="bothSides">
+              <wp:wrapPolygon edited="0">
+                <wp:start x="0" y="0"/>
+                <wp:lineTo x="0" y="21357"/>
+                <wp:lineTo x="21483" y="21357"/>
+                <wp:lineTo x="21483" y="0"/>
+                <wp:lineTo x="0" y="0"/>
+              </wp:wrapPolygon>
+            </wp:wrapTight>
+            <wp:docPr id="26" name="Picture 26"/>
+            <wp:cNvGraphicFramePr>
+              <a:graphicFrameLocks xmlns:a="http://schemas.openxmlformats.org/drawingml/2006/main" noChangeAspect="1"/>
+            </wp:cNvGraphicFramePr>
+            <a:graphic xmlns:a="http://schemas.openxmlformats.org/drawingml/2006/main">
+              <a:graphicData uri="http://schemas.openxmlformats.org/drawingml/2006/picture">
+                <pic:pic xmlns:pic="http://schemas.openxmlformats.org/drawingml/2006/picture">
+                  <pic:nvPicPr>
+                    <pic:cNvPr id="1" name=""/>
+                    <pic:cNvPicPr/>
+                  </pic:nvPicPr>
+                  <pic:blipFill rotWithShape="1">
+                    <a:blip r:embed="rId25">
+                      <a:extLst>
+                        <a:ext uri="{28A0092B-C50C-407E-A947-70E740481C1C}">
+                          <a14:useLocalDpi xmlns:a14="http://schemas.microsoft.com/office/drawing/2010/main" val="0"/>
+                        </a:ext>
+                      </a:extLst>
+                    </a:blip>
+                    <a:srcRect t="1" b="6218"/>
+                    <a:stretch/>
+                  </pic:blipFill>
+                  <pic:spPr bwMode="auto">
+                    <a:xfrm>
+                      <a:off x="0" y="0"/>
+                      <a:ext cx="3505200" cy="1522095"/>
+                    </a:xfrm>
+                    <a:prstGeom prst="rect">
+                      <a:avLst/>
+                    </a:prstGeom>
+                    <a:ln>
+                      <a:noFill/>
+                    </a:ln>
+                    <a:extLst>
+                      <a:ext uri="{53640926-AAD7-44D8-BBD7-CCE9431645EC}">
+                        <a14:shadowObscured xmlns:a14="http://schemas.microsoft.com/office/drawing/2010/main"/>
+                      </a:ext>
+                    </a:extLst>
+                  </pic:spPr>
+                </pic:pic>
+              </a:graphicData>
+            </a:graphic>
+            <wp14:sizeRelH relativeFrom="page">
+              <wp14:pctWidth>0</wp14:pctWidth>
+            </wp14:sizeRelH>
+            <wp14:sizeRelV relativeFrom="page">
+              <wp14:pctHeight>0</wp14:pctHeight>
+            </wp14:sizeRelV>
+          </wp:anchor>
+        </w:drawing>
+      </w:r>
+      <w:r>
+        <w:rPr>
+          <w:sz w:val="28"/>
+          <w:lang w:eastAsia="en-GB"/>
+        </w:rPr>
+        <w:t>Adding a Preview</w:t>
+      </w:r>
+    </w:p>
+    <w:p>
+      <w:pPr>
+        <w:jc w:val="both"/>
+        <w:rPr>
+          <w:noProof/>
+          <w:lang w:eastAsia="en-GB"/>
+        </w:rPr>
+      </w:pPr>
+      <w:r>
+        <w:rPr>
+          <w:sz w:val="24"/>
+          <w:lang w:eastAsia="en-GB"/>
+        </w:rPr>
+        <w:t>To allow the user to see what they are doing, I added a preview of the object before they spawn</w:t>
+      </w:r>
+      <w:r>
+        <w:rPr>
+          <w:sz w:val="24"/>
+          <w:lang w:eastAsia="en-GB"/>
+        </w:rPr>
+        <w:t>. This is done by creating a copy of the object attached to the main hand of the player, and using a separate material to make it appear translucent.</w:t>
+      </w:r>
+      <w:r>
+        <w:rPr>
+          <w:noProof/>
+          <w:lang w:eastAsia="en-GB"/>
+        </w:rPr>
+        <w:t xml:space="preserve"> </w:t>
+      </w:r>
+    </w:p>
+    <w:p>
+      <w:pPr>
+        <w:jc w:val="both"/>
+        <w:rPr>
+          <w:sz w:val="24"/>
+          <w:lang w:eastAsia="en-GB"/>
+        </w:rPr>
+      </w:pPr>
+      <w:r>
+        <w:rPr>
+          <w:noProof/>
+          <w:lang w:eastAsia="en-GB"/>
+        </w:rPr>
+        <w:t>I also need to apply the same transformations that I apply when I spawn the transforms, so that the preview will look the same as the spawned objects. Finally, I need to destroy any previous instances of the preview, so that they do not stack up, causing multiple objects to appear on the hand at the same time.</w:t>
+      </w:r>
+      <w:bookmarkStart w:id="35" w:name="_GoBack"/>
+      <w:bookmarkEnd w:id="35"/>
     </w:p>
     <w:p>
       <w:pPr>
@@ -6222,7 +6500,7 @@
         <w:color w:val="5B9BD5" w:themeColor="accent1"/>
         <w:sz w:val="28"/>
       </w:rPr>
-      <w:t>6</w:t>
+      <w:t>8</w:t>
     </w:r>
     <w:r>
       <w:rPr>
@@ -7936,7 +8214,7 @@
 </file>
 
 <file path=customXml/itemProps2.xml><?xml version="1.0" encoding="utf-8"?>
-<ds:datastoreItem xmlns:ds="http://schemas.openxmlformats.org/officeDocument/2006/customXml" ds:itemID="{90B11E16-39E4-424A-85D3-62E7BBA710A5}">
+<ds:datastoreItem xmlns:ds="http://schemas.openxmlformats.org/officeDocument/2006/customXml" ds:itemID="{591518AC-333D-44EF-84D3-3D2303B8388C}">
   <ds:schemaRefs>
     <ds:schemaRef ds:uri="http://schemas.openxmlformats.org/officeDocument/2006/bibliography"/>
   </ds:schemaRefs>

</xml_diff>